<commit_message>
adding legend fix issues'
</commit_message>
<xml_diff>
--- a/docs/draft_formatted.docx
+++ b/docs/draft_formatted.docx
@@ -1,6 +1,6 @@
 
 <file path=word/document.xml><?xml version="1.0" encoding="utf-8"?>
-<w:document xmlns:wpc="http://schemas.microsoft.com/office/word/2010/wordprocessingCanvas" xmlns:cx="http://schemas.microsoft.com/office/drawing/2014/chartex" xmlns:cx1="http://schemas.microsoft.com/office/drawing/2015/9/8/chartex" xmlns:cx2="http://schemas.microsoft.com/office/drawing/2015/10/21/chartex" xmlns:cx3="http://schemas.microsoft.com/office/drawing/2016/5/9/chartex" xmlns:cx4="http://schemas.microsoft.com/office/drawing/2016/5/10/chartex" xmlns:cx5="http://schemas.microsoft.com/office/drawing/2016/5/11/chartex" xmlns:cx6="http://schemas.microsoft.com/office/drawing/2016/5/12/chartex" xmlns:cx7="http://schemas.microsoft.com/office/drawing/2016/5/13/chartex" xmlns:cx8="http://schemas.microsoft.com/office/drawing/2016/5/14/chartex" xmlns:mc="http://schemas.openxmlformats.org/markup-compatibility/2006" xmlns:aink="http://schemas.microsoft.com/office/drawing/2016/ink" xmlns:am3d="http://schemas.microsoft.com/office/drawing/2017/model3d" xmlns:o="urn:schemas-microsoft-com:office:office" xmlns:oel="http://schemas.microsoft.com/office/2019/extlst" xmlns:r="http://schemas.openxmlformats.org/officeDocument/2006/relationships" xmlns:m="http://schemas.openxmlformats.org/officeDocument/2006/math" xmlns:v="urn:schemas-microsoft-com:vml" xmlns:wp14="http://schemas.microsoft.com/office/word/2010/wordprocessingDrawing" xmlns:wp="http://schemas.openxmlformats.org/drawingml/2006/wordprocessingDrawing" xmlns:w10="urn:schemas-microsoft-com:office:word" xmlns:w="http://schemas.openxmlformats.org/wordprocessingml/2006/main" xmlns:w14="http://schemas.microsoft.com/office/word/2010/wordml" xmlns:w15="http://schemas.microsoft.com/office/word/2012/wordml" xmlns:w16cex="http://schemas.microsoft.com/office/word/2018/wordml/cex" xmlns:w16cid="http://schemas.microsoft.com/office/word/2016/wordml/cid" xmlns:w16="http://schemas.microsoft.com/office/word/2018/wordml" xmlns:w16sdtdh="http://schemas.microsoft.com/office/word/2020/wordml/sdtdatahash" xmlns:w16se="http://schemas.microsoft.com/office/word/2015/wordml/symex" xmlns:wpg="http://schemas.microsoft.com/office/word/2010/wordprocessingGroup" xmlns:wpi="http://schemas.microsoft.com/office/word/2010/wordprocessingInk" xmlns:wne="http://schemas.microsoft.com/office/word/2006/wordml" xmlns:wps="http://schemas.microsoft.com/office/word/2010/wordprocessingShape" mc:Ignorable="w14 w15 w16se w16cid w16 w16cex w16sdtdh wp14">
+<w:document xmlns:wpc="http://schemas.microsoft.com/office/word/2010/wordprocessingCanvas" xmlns:cx="http://schemas.microsoft.com/office/drawing/2014/chartex" xmlns:cx1="http://schemas.microsoft.com/office/drawing/2015/9/8/chartex" xmlns:cx2="http://schemas.microsoft.com/office/drawing/2015/10/21/chartex" xmlns:cx3="http://schemas.microsoft.com/office/drawing/2016/5/9/chartex" xmlns:cx4="http://schemas.microsoft.com/office/drawing/2016/5/10/chartex" xmlns:cx5="http://schemas.microsoft.com/office/drawing/2016/5/11/chartex" xmlns:cx6="http://schemas.microsoft.com/office/drawing/2016/5/12/chartex" xmlns:cx7="http://schemas.microsoft.com/office/drawing/2016/5/13/chartex" xmlns:cx8="http://schemas.microsoft.com/office/drawing/2016/5/14/chartex" xmlns:mc="http://schemas.openxmlformats.org/markup-compatibility/2006" xmlns:aink="http://schemas.microsoft.com/office/drawing/2016/ink" xmlns:am3d="http://schemas.microsoft.com/office/drawing/2017/model3d" xmlns:o="urn:schemas-microsoft-com:office:office" xmlns:r="http://schemas.openxmlformats.org/officeDocument/2006/relationships" xmlns:m="http://schemas.openxmlformats.org/officeDocument/2006/math" xmlns:v="urn:schemas-microsoft-com:vml" xmlns:wp14="http://schemas.microsoft.com/office/word/2010/wordprocessingDrawing" xmlns:wp="http://schemas.openxmlformats.org/drawingml/2006/wordprocessingDrawing" xmlns:w10="urn:schemas-microsoft-com:office:word" xmlns:w="http://schemas.openxmlformats.org/wordprocessingml/2006/main" xmlns:w14="http://schemas.microsoft.com/office/word/2010/wordml" xmlns:w15="http://schemas.microsoft.com/office/word/2012/wordml" xmlns:w16cex="http://schemas.microsoft.com/office/word/2018/wordml/cex" xmlns:w16cid="http://schemas.microsoft.com/office/word/2016/wordml/cid" xmlns:w16="http://schemas.microsoft.com/office/word/2018/wordml" xmlns:w16se="http://schemas.microsoft.com/office/word/2015/wordml/symex" xmlns:wpg="http://schemas.microsoft.com/office/word/2010/wordprocessingGroup" xmlns:wpi="http://schemas.microsoft.com/office/word/2010/wordprocessingInk" xmlns:wne="http://schemas.microsoft.com/office/word/2006/wordml" xmlns:wps="http://schemas.microsoft.com/office/word/2010/wordprocessingShape" mc:Ignorable="w14 w15 w16se w16cid w16 w16cex wp14">
   <w:body>
     <w:p>
       <w:pPr>
@@ -85,7 +85,39 @@
           <w:b/>
           <w:bCs/>
         </w:rPr>
-        <w:t>, Annastya Bagas Dewantara</w:t>
+        <w:t xml:space="preserve">, </w:t>
+      </w:r>
+      <w:proofErr w:type="spellStart"/>
+      <w:r>
+        <w:rPr>
+          <w:b/>
+          <w:bCs/>
+        </w:rPr>
+        <w:t>Annastya</w:t>
+      </w:r>
+      <w:proofErr w:type="spellEnd"/>
+      <w:r>
+        <w:rPr>
+          <w:b/>
+          <w:bCs/>
+        </w:rPr>
+        <w:t xml:space="preserve"> </w:t>
+      </w:r>
+      <w:proofErr w:type="spellStart"/>
+      <w:r>
+        <w:rPr>
+          <w:b/>
+          <w:bCs/>
+        </w:rPr>
+        <w:t>Bagas</w:t>
+      </w:r>
+      <w:proofErr w:type="spellEnd"/>
+      <w:r>
+        <w:rPr>
+          <w:b/>
+          <w:bCs/>
+        </w:rPr>
+        <w:t xml:space="preserve"> Dewantara</w:t>
       </w:r>
       <w:r>
         <w:rPr>
@@ -213,26 +245,14 @@
         </w:rPr>
         <w:t>3</w:t>
       </w:r>
+      <w:bookmarkStart w:id="1" w:name="_GoBack"/>
+      <w:bookmarkEnd w:id="1"/>
       <w:r>
         <w:rPr>
           <w:sz w:val="16"/>
           <w:szCs w:val="16"/>
         </w:rPr>
-        <w:t xml:space="preserve"> </w:t>
-      </w:r>
-      <w:r>
-        <w:rPr>
-          <w:sz w:val="16"/>
-          <w:szCs w:val="16"/>
-        </w:rPr>
-        <w:t>Department</w:t>
-      </w:r>
-      <w:r>
-        <w:rPr>
-          <w:sz w:val="16"/>
-          <w:szCs w:val="16"/>
-        </w:rPr>
-        <w:t xml:space="preserve"> </w:t>
+        <w:t xml:space="preserve">Department </w:t>
       </w:r>
       <w:r>
         <w:rPr>
@@ -509,29 +529,7 @@
                 <w:szCs w:val="18"/>
                 <w:lang w:val="en-ID"/>
               </w:rPr>
-              <w:t xml:space="preserve"> Comparative analysis was carried out against National Instruments, and it was found that </w:t>
-            </w:r>
-            <w:proofErr w:type="gramStart"/>
-            <w:r>
-              <w:rPr>
-                <w:iCs/>
-                <w:color w:val="000000"/>
-                <w:sz w:val="18"/>
-                <w:szCs w:val="18"/>
-                <w:lang w:val="en-ID"/>
-              </w:rPr>
-              <w:t>Deep-wavelet</w:t>
-            </w:r>
-            <w:proofErr w:type="gramEnd"/>
-            <w:r>
-              <w:rPr>
-                <w:iCs/>
-                <w:color w:val="000000"/>
-                <w:sz w:val="18"/>
-                <w:szCs w:val="18"/>
-                <w:lang w:val="en-ID"/>
-              </w:rPr>
-              <w:t xml:space="preserve"> had an advantage in MAE values of 16.67% and SNR of 0.8%. This study shows that the denoising-calibration method with Deep-wavelet can improve the accuracy and reliability of data from low-cost thermocouple devices.</w:t>
+              <w:t xml:space="preserve"> Comparative analysis was carried out against National Instruments, and it was found that Deep-wavelet had an advantage in MAE values of 16.67% and SNR of 0.8%. This study shows that the denoising-calibration method with Deep-wavelet can improve the accuracy and reliability of data from low-cost thermocouple devices.</w:t>
             </w:r>
           </w:p>
         </w:tc>
@@ -934,8 +932,8 @@
         </w:rPr>
         <w:t xml:space="preserve"> </w:t>
       </w:r>
-      <w:bookmarkStart w:id="1" w:name="_Hlk80000657"/>
-      <w:bookmarkStart w:id="2" w:name="_Hlk78354294"/>
+      <w:bookmarkStart w:id="2" w:name="_Hlk80000657"/>
+      <w:bookmarkStart w:id="3" w:name="_Hlk78354294"/>
     </w:p>
     <w:p>
       <w:pPr>
@@ -946,8 +944,8 @@
           <w:spacing w:val="-2"/>
         </w:rPr>
       </w:pPr>
-      <w:bookmarkStart w:id="3" w:name="_Hlk80000697"/>
-      <w:bookmarkEnd w:id="1"/>
+      <w:bookmarkStart w:id="4" w:name="_Hlk80000697"/>
+      <w:bookmarkEnd w:id="2"/>
       <w:r>
         <w:rPr>
           <w:spacing w:val="-2"/>
@@ -972,6 +970,7 @@
             <w:docPart w:val="DefaultPlaceholder_-1854013440"/>
           </w:placeholder>
         </w:sdtPr>
+        <w:sdtEndPr/>
         <w:sdtContent>
           <w:r>
             <w:rPr>
@@ -1015,6 +1014,7 @@
             <w:docPart w:val="DefaultPlaceholder_-1854013440"/>
           </w:placeholder>
         </w:sdtPr>
+        <w:sdtEndPr/>
         <w:sdtContent>
           <w:r>
             <w:rPr>
@@ -1075,6 +1075,7 @@
             <w:docPart w:val="DefaultPlaceholder_-1854013440"/>
           </w:placeholder>
         </w:sdtPr>
+        <w:sdtEndPr/>
         <w:sdtContent>
           <w:r>
             <w:rPr>
@@ -1118,6 +1119,7 @@
             <w:docPart w:val="DefaultPlaceholder_-1854013440"/>
           </w:placeholder>
         </w:sdtPr>
+        <w:sdtEndPr/>
         <w:sdtContent>
           <w:r>
             <w:rPr>
@@ -1161,6 +1163,7 @@
             <w:docPart w:val="DefaultPlaceholder_-1854013440"/>
           </w:placeholder>
         </w:sdtPr>
+        <w:sdtEndPr/>
         <w:sdtContent>
           <w:r>
             <w:rPr>
@@ -1208,6 +1211,7 @@
             <w:docPart w:val="DefaultPlaceholder_-1854013440"/>
           </w:placeholder>
         </w:sdtPr>
+        <w:sdtEndPr/>
         <w:sdtContent>
           <w:r>
             <w:rPr>
@@ -1237,6 +1241,7 @@
             <w:docPart w:val="DefaultPlaceholder_-1854013440"/>
           </w:placeholder>
         </w:sdtPr>
+        <w:sdtEndPr/>
         <w:sdtContent>
           <w:r>
             <w:rPr>
@@ -1297,6 +1302,7 @@
             <w:docPart w:val="DefaultPlaceholder_-1854013440"/>
           </w:placeholder>
         </w:sdtPr>
+        <w:sdtEndPr/>
         <w:sdtContent>
           <w:r>
             <w:rPr>
@@ -1354,6 +1360,7 @@
             <w:docPart w:val="DefaultPlaceholder_-1854013440"/>
           </w:placeholder>
         </w:sdtPr>
+        <w:sdtEndPr/>
         <w:sdtContent>
           <w:r>
             <w:rPr>
@@ -1404,6 +1411,7 @@
             <w:docPart w:val="DefaultPlaceholder_-1854013440"/>
           </w:placeholder>
         </w:sdtPr>
+        <w:sdtEndPr/>
         <w:sdtContent>
           <w:r>
             <w:rPr>
@@ -1452,8 +1460,8 @@
         </w:rPr>
         <w:t xml:space="preserve"> </w:t>
       </w:r>
-      <w:bookmarkEnd w:id="2"/>
       <w:bookmarkEnd w:id="3"/>
+      <w:bookmarkEnd w:id="4"/>
       <w:r>
         <w:rPr>
           <w:color w:val="000000"/>
@@ -1531,7 +1539,7 @@
           <w:bCs/>
         </w:rPr>
       </w:pPr>
-      <w:bookmarkStart w:id="4" w:name="_Hlk78354310"/>
+      <w:bookmarkStart w:id="5" w:name="_Hlk78354310"/>
     </w:p>
     <w:p>
       <w:pPr>
@@ -1727,15 +1735,7 @@
       </w:r>
       <w:proofErr w:type="spellEnd"/>
       <w:r>
-        <w:t xml:space="preserve">) was employed to assess denoising performance, with higher values suggesting effective noise reduction. Evaluating uncertainty provided valuable insights into the technique's reliability and robustness for low-cost thermocouple measurements with </w:t>
-      </w:r>
-      <w:proofErr w:type="gramStart"/>
-      <w:r>
-        <w:t>Deep-wavelet</w:t>
-      </w:r>
-      <w:proofErr w:type="gramEnd"/>
-      <w:r>
-        <w:t>. Ultimately, the comparison with NI-9213 and the application of Deep-wavelet showed significant implications for enhancing temperature measurements' accuracy and reliability, particularly when employing low-cost thermocouples. This research contributes to understanding calibration techniques, guiding informed decisions in selecting appropriate temperature measurement methods for real-world applications.</w:t>
+        <w:t>) was employed to assess denoising performance, with higher values suggesting effective noise reduction. Evaluating uncertainty provided valuable insights into the technique's reliability and robustness for low-cost thermocouple measurements with Deep-wavelet. Ultimately, the comparison with NI-9213 and the application of Deep-wavelet showed significant implications for enhancing temperature measurements' accuracy and reliability, particularly when employing low-cost thermocouples. This research contributes to understanding calibration techniques, guiding informed decisions in selecting appropriate temperature measurement methods for real-world applications.</w:t>
       </w:r>
     </w:p>
     <w:p>
@@ -1843,6 +1843,7 @@
             <w:docPart w:val="DefaultPlaceholder_-1854013440"/>
           </w:placeholder>
         </w:sdtPr>
+        <w:sdtEndPr/>
         <w:sdtContent>
           <w:r>
             <w:rPr>
@@ -1872,6 +1873,7 @@
             <w:docPart w:val="DefaultPlaceholder_-1854013440"/>
           </w:placeholder>
         </w:sdtPr>
+        <w:sdtEndPr/>
         <w:sdtContent>
           <w:r>
             <w:rPr>
@@ -1910,6 +1912,7 @@
             <w:docPart w:val="A8DCEC416D1D40BCAF40E121D337955B"/>
           </w:placeholder>
         </w:sdtPr>
+        <w:sdtEndPr/>
         <w:sdtContent>
           <w:r>
             <w:rPr>
@@ -1945,6 +1948,7 @@
             <w:docPart w:val="D6D3CC95EAFC47128F0923234EF08C9E"/>
           </w:placeholder>
         </w:sdtPr>
+        <w:sdtEndPr/>
         <w:sdtContent>
           <w:r>
             <w:rPr>
@@ -1983,6 +1987,7 @@
             <w:docPart w:val="DefaultPlaceholder_-1854013440"/>
           </w:placeholder>
         </w:sdtPr>
+        <w:sdtEndPr/>
         <w:sdtContent>
           <w:r>
             <w:rPr>
@@ -2096,10 +2101,10 @@
                   <v:path o:extrusionok="f" gradientshapeok="t" o:connecttype="rect"/>
                   <o:lock v:ext="edit" aspectratio="t"/>
                 </v:shapetype>
-                <v:shape id="_x0000_i1025" type="#_x0000_t75" style="width:7.45pt;height:7.45pt" o:ole="">
+                <v:shape id="_x0000_i1025" type="#_x0000_t75" style="width:7.5pt;height:7.5pt" o:ole="">
                   <v:imagedata r:id="rId11" o:title=""/>
                 </v:shape>
-                <o:OLEObject Type="Embed" ProgID="Equation.DSMT4" ShapeID="_x0000_i1025" DrawAspect="Content" ObjectID="_1752584846" r:id="rId12"/>
+                <o:OLEObject Type="Embed" ProgID="Equation.DSMT4" ShapeID="_x0000_i1025" DrawAspect="Content" ObjectID="_1752590167" r:id="rId12"/>
               </w:object>
             </w:r>
             <w:r>
@@ -2107,10 +2112,10 @@
                 <w:position w:val="-28"/>
               </w:rPr>
               <w:object w:dxaOrig="1820" w:dyaOrig="660" w14:anchorId="14F7EB4A">
-                <v:shape id="_x0000_i1026" type="#_x0000_t75" style="width:93.05pt;height:36pt" o:ole="">
+                <v:shape id="_x0000_i1026" type="#_x0000_t75" style="width:93.2pt;height:36.2pt" o:ole="">
                   <v:imagedata r:id="rId13" o:title=""/>
                 </v:shape>
-                <o:OLEObject Type="Embed" ProgID="Equation.DSMT4" ShapeID="_x0000_i1026" DrawAspect="Content" ObjectID="_1752584847" r:id="rId14"/>
+                <o:OLEObject Type="Embed" ProgID="Equation.DSMT4" ShapeID="_x0000_i1026" DrawAspect="Content" ObjectID="_1752590168" r:id="rId14"/>
               </w:object>
             </w:r>
           </w:p>
@@ -2216,6 +2221,7 @@
             <w:docPart w:val="DefaultPlaceholder_-1854013440"/>
           </w:placeholder>
         </w:sdtPr>
+        <w:sdtEndPr/>
         <w:sdtContent>
           <w:r>
             <w:rPr>
@@ -2299,6 +2305,7 @@
             <w:docPart w:val="CBA56DB9FA444451920C61132F1553DE"/>
           </w:placeholder>
         </w:sdtPr>
+        <w:sdtEndPr/>
         <w:sdtContent>
           <w:r>
             <w:rPr>
@@ -2331,6 +2338,7 @@
             <w:docPart w:val="DefaultPlaceholder_-1854013440"/>
           </w:placeholder>
         </w:sdtPr>
+        <w:sdtEndPr/>
         <w:sdtContent>
           <w:r>
             <w:rPr>
@@ -2366,6 +2374,7 @@
             <w:docPart w:val="DefaultPlaceholder_-1854013440"/>
           </w:placeholder>
         </w:sdtPr>
+        <w:sdtEndPr/>
         <w:sdtContent>
           <w:r>
             <w:rPr>
@@ -2412,6 +2421,7 @@
             <w:docPart w:val="DefaultPlaceholder_-1854013440"/>
           </w:placeholder>
         </w:sdtPr>
+        <w:sdtEndPr/>
         <w:sdtContent>
           <w:r>
             <w:rPr>
@@ -2504,10 +2514,10 @@
                 <w:position w:val="-34"/>
               </w:rPr>
               <w:object w:dxaOrig="2460" w:dyaOrig="780" w14:anchorId="23D65403">
-                <v:shape id="_x0000_i1027" type="#_x0000_t75" style="width:122.95pt;height:36pt" o:ole="">
+                <v:shape id="_x0000_i1027" type="#_x0000_t75" style="width:122.8pt;height:35.8pt" o:ole="">
                   <v:imagedata r:id="rId15" o:title=""/>
                 </v:shape>
-                <o:OLEObject Type="Embed" ProgID="Equation.DSMT4" ShapeID="_x0000_i1027" DrawAspect="Content" ObjectID="_1752584848" r:id="rId16"/>
+                <o:OLEObject Type="Embed" ProgID="Equation.DSMT4" ShapeID="_x0000_i1027" DrawAspect="Content" ObjectID="_1752590169" r:id="rId16"/>
               </w:object>
             </w:r>
             <w:r>
@@ -2516,10 +2526,10 @@
                 <w:bCs/>
               </w:rPr>
               <w:object w:dxaOrig="160" w:dyaOrig="240" w14:anchorId="7061B368">
-                <v:shape id="_x0000_i1028" type="#_x0000_t75" style="width:7.45pt;height:7.45pt" o:ole="">
+                <v:shape id="_x0000_i1028" type="#_x0000_t75" style="width:7.5pt;height:7.5pt" o:ole="">
                   <v:imagedata r:id="rId11" o:title=""/>
                 </v:shape>
-                <o:OLEObject Type="Embed" ProgID="Equation.DSMT4" ShapeID="_x0000_i1028" DrawAspect="Content" ObjectID="_1752584849" r:id="rId17"/>
+                <o:OLEObject Type="Embed" ProgID="Equation.DSMT4" ShapeID="_x0000_i1028" DrawAspect="Content" ObjectID="_1752590170" r:id="rId17"/>
               </w:object>
             </w:r>
           </w:p>
@@ -2571,10 +2581,10 @@
                 <w:position w:val="-34"/>
               </w:rPr>
               <w:object w:dxaOrig="3480" w:dyaOrig="780" w14:anchorId="36168C96">
-                <v:shape id="_x0000_i1029" type="#_x0000_t75" style="width:172.55pt;height:36pt" o:ole="">
+                <v:shape id="_x0000_i1029" type="#_x0000_t75" style="width:172.7pt;height:35.8pt" o:ole="">
                   <v:imagedata r:id="rId18" o:title=""/>
                 </v:shape>
-                <o:OLEObject Type="Embed" ProgID="Equation.DSMT4" ShapeID="_x0000_i1029" DrawAspect="Content" ObjectID="_1752584850" r:id="rId19"/>
+                <o:OLEObject Type="Embed" ProgID="Equation.DSMT4" ShapeID="_x0000_i1029" DrawAspect="Content" ObjectID="_1752590171" r:id="rId19"/>
               </w:object>
             </w:r>
           </w:p>
@@ -2621,10 +2631,10 @@
                 <w:position w:val="-34"/>
               </w:rPr>
               <w:object w:dxaOrig="2540" w:dyaOrig="780" w14:anchorId="4B649D7F">
-                <v:shape id="_x0000_i1030" type="#_x0000_t75" style="width:129.05pt;height:36pt" o:ole="">
+                <v:shape id="_x0000_i1030" type="#_x0000_t75" style="width:129pt;height:35.8pt" o:ole="">
                   <v:imagedata r:id="rId20" o:title=""/>
                 </v:shape>
-                <o:OLEObject Type="Embed" ProgID="Equation.DSMT4" ShapeID="_x0000_i1030" DrawAspect="Content" ObjectID="_1752584851" r:id="rId21"/>
+                <o:OLEObject Type="Embed" ProgID="Equation.DSMT4" ShapeID="_x0000_i1030" DrawAspect="Content" ObjectID="_1752590172" r:id="rId21"/>
               </w:object>
             </w:r>
             <w:r>
@@ -2633,10 +2643,10 @@
                 <w:bCs/>
               </w:rPr>
               <w:object w:dxaOrig="160" w:dyaOrig="240" w14:anchorId="6DFAF982">
-                <v:shape id="_x0000_i1031" type="#_x0000_t75" style="width:7.45pt;height:7.45pt" o:ole="">
+                <v:shape id="_x0000_i1031" type="#_x0000_t75" style="width:7.5pt;height:7.5pt" o:ole="">
                   <v:imagedata r:id="rId11" o:title=""/>
                 </v:shape>
-                <o:OLEObject Type="Embed" ProgID="Equation.DSMT4" ShapeID="_x0000_i1031" DrawAspect="Content" ObjectID="_1752584852" r:id="rId22"/>
+                <o:OLEObject Type="Embed" ProgID="Equation.DSMT4" ShapeID="_x0000_i1031" DrawAspect="Content" ObjectID="_1752590173" r:id="rId22"/>
               </w:object>
             </w:r>
           </w:p>
@@ -2683,10 +2693,10 @@
                 <w:position w:val="-14"/>
               </w:rPr>
               <w:object w:dxaOrig="1380" w:dyaOrig="380" w14:anchorId="0D93995C">
-                <v:shape id="_x0000_i1032" type="#_x0000_t75" style="width:1in;height:21.05pt" o:ole="">
+                <v:shape id="_x0000_i1032" type="#_x0000_t75" style="width:1in;height:21.2pt" o:ole="">
                   <v:imagedata r:id="rId23" o:title=""/>
                 </v:shape>
-                <o:OLEObject Type="Embed" ProgID="Equation.DSMT4" ShapeID="_x0000_i1032" DrawAspect="Content" ObjectID="_1752584853" r:id="rId24"/>
+                <o:OLEObject Type="Embed" ProgID="Equation.DSMT4" ShapeID="_x0000_i1032" DrawAspect="Content" ObjectID="_1752590174" r:id="rId24"/>
               </w:object>
             </w:r>
             <w:r>
@@ -2695,10 +2705,10 @@
                 <w:bCs/>
               </w:rPr>
               <w:object w:dxaOrig="160" w:dyaOrig="240" w14:anchorId="726F28D3">
-                <v:shape id="_x0000_i1033" type="#_x0000_t75" style="width:7.45pt;height:7.45pt" o:ole="">
+                <v:shape id="_x0000_i1033" type="#_x0000_t75" style="width:7.5pt;height:7.5pt" o:ole="">
                   <v:imagedata r:id="rId11" o:title=""/>
                 </v:shape>
-                <o:OLEObject Type="Embed" ProgID="Equation.DSMT4" ShapeID="_x0000_i1033" DrawAspect="Content" ObjectID="_1752584854" r:id="rId25"/>
+                <o:OLEObject Type="Embed" ProgID="Equation.DSMT4" ShapeID="_x0000_i1033" DrawAspect="Content" ObjectID="_1752590175" r:id="rId25"/>
               </w:object>
             </w:r>
           </w:p>
@@ -2745,10 +2755,10 @@
                 <w:position w:val="-34"/>
               </w:rPr>
               <w:object w:dxaOrig="3240" w:dyaOrig="780" w14:anchorId="35A23230">
-                <v:shape id="_x0000_i1034" type="#_x0000_t75" style="width:165.05pt;height:36pt" o:ole="">
+                <v:shape id="_x0000_i1034" type="#_x0000_t75" style="width:165.2pt;height:35.8pt" o:ole="">
                   <v:imagedata r:id="rId26" o:title=""/>
                 </v:shape>
-                <o:OLEObject Type="Embed" ProgID="Equation.DSMT4" ShapeID="_x0000_i1034" DrawAspect="Content" ObjectID="_1752584855" r:id="rId27"/>
+                <o:OLEObject Type="Embed" ProgID="Equation.DSMT4" ShapeID="_x0000_i1034" DrawAspect="Content" ObjectID="_1752590176" r:id="rId27"/>
               </w:object>
             </w:r>
             <w:r>
@@ -2757,10 +2767,10 @@
                 <w:bCs/>
               </w:rPr>
               <w:object w:dxaOrig="160" w:dyaOrig="240" w14:anchorId="2A6C2026">
-                <v:shape id="_x0000_i1035" type="#_x0000_t75" style="width:7.45pt;height:7.45pt" o:ole="">
+                <v:shape id="_x0000_i1035" type="#_x0000_t75" style="width:7.5pt;height:7.5pt" o:ole="">
                   <v:imagedata r:id="rId11" o:title=""/>
                 </v:shape>
-                <o:OLEObject Type="Embed" ProgID="Equation.DSMT4" ShapeID="_x0000_i1035" DrawAspect="Content" ObjectID="_1752584856" r:id="rId28"/>
+                <o:OLEObject Type="Embed" ProgID="Equation.DSMT4" ShapeID="_x0000_i1035" DrawAspect="Content" ObjectID="_1752590177" r:id="rId28"/>
               </w:object>
             </w:r>
           </w:p>
@@ -2813,6 +2823,7 @@
             <w:docPart w:val="22ACD25F8A6C4A5CA39C2DECF1D3F357"/>
           </w:placeholder>
         </w:sdtPr>
+        <w:sdtEndPr/>
         <w:sdtContent>
           <w:r>
             <w:rPr>
@@ -2839,6 +2850,7 @@
             <w:docPart w:val="DefaultPlaceholder_-1854013440"/>
           </w:placeholder>
         </w:sdtPr>
+        <w:sdtEndPr/>
         <w:sdtContent>
           <w:r>
             <w:rPr>
@@ -2961,6 +2973,7 @@
             <w:docPart w:val="DefaultPlaceholder_-1854013440"/>
           </w:placeholder>
         </w:sdtPr>
+        <w:sdtEndPr/>
         <w:sdtContent>
           <w:r>
             <w:rPr>
@@ -2993,26 +3006,13 @@
             <w:docPart w:val="DefaultPlaceholder_-1854013440"/>
           </w:placeholder>
         </w:sdtPr>
+        <w:sdtEndPr/>
         <w:sdtContent>
           <w:r>
             <w:rPr>
               <w:color w:val="000000"/>
             </w:rPr>
-            <w:t>[24]</w:t>
-          </w:r>
-          <w:proofErr w:type="gramStart"/>
-          <w:r>
-            <w:rPr>
-              <w:color w:val="000000"/>
-            </w:rPr>
-            <w:t>–[</w:t>
-          </w:r>
-          <w:proofErr w:type="gramEnd"/>
-          <w:r>
-            <w:rPr>
-              <w:color w:val="000000"/>
-            </w:rPr>
-            <w:t>28]</w:t>
+            <w:t>[24]–[28]</w:t>
           </w:r>
         </w:sdtContent>
       </w:sdt>
@@ -3031,15 +3031,7 @@
         <w:tab/>
       </w:r>
       <w:r>
-        <w:t xml:space="preserve">Discrete Wavelet transform is a wavelet method that is more commonly used than continuous wavelet </w:t>
-      </w:r>
-      <w:proofErr w:type="gramStart"/>
-      <w:r>
-        <w:t>transform</w:t>
-      </w:r>
-      <w:proofErr w:type="gramEnd"/>
-      <w:r>
-        <w:t xml:space="preserve"> because it has lighter computations and makes it easier to do thresholding at each level</w:t>
+        <w:t>Discrete Wavelet transform is a wavelet method that is more commonly used than continuous wavelet transform because it has lighter computations and makes it easier to do thresholding at each level</w:t>
       </w:r>
       <w:r>
         <w:t xml:space="preserve"> </w:t>
@@ -3055,6 +3047,7 @@
             <w:docPart w:val="DefaultPlaceholder_-1854013440"/>
           </w:placeholder>
         </w:sdtPr>
+        <w:sdtEndPr/>
         <w:sdtContent>
           <w:r>
             <w:rPr>
@@ -3081,6 +3074,7 @@
             <w:docPart w:val="6681A60A4D7B436F9DEAA8A3AA438655"/>
           </w:placeholder>
         </w:sdtPr>
+        <w:sdtEndPr/>
         <w:sdtContent>
           <w:r>
             <w:rPr>
@@ -3159,10 +3153,10 @@
                 <w:position w:val="-78"/>
               </w:rPr>
               <w:object w:dxaOrig="2280" w:dyaOrig="1660" w14:anchorId="6B85500C">
-                <v:shape id="_x0000_i1036" type="#_x0000_t75" style="width:115.45pt;height:79.45pt" o:ole="">
+                <v:shape id="_x0000_i1036" type="#_x0000_t75" style="width:115.3pt;height:79.5pt" o:ole="">
                   <v:imagedata r:id="rId29" o:title=""/>
                 </v:shape>
-                <o:OLEObject Type="Embed" ProgID="Equation.DSMT4" ShapeID="_x0000_i1036" DrawAspect="Content" ObjectID="_1752584857" r:id="rId30"/>
+                <o:OLEObject Type="Embed" ProgID="Equation.DSMT4" ShapeID="_x0000_i1036" DrawAspect="Content" ObjectID="_1752590178" r:id="rId30"/>
               </w:object>
             </w:r>
           </w:p>
@@ -3212,10 +3206,10 @@
                 <w:position w:val="-26"/>
               </w:rPr>
               <w:object w:dxaOrig="2140" w:dyaOrig="620" w14:anchorId="745CCC73">
-                <v:shape id="_x0000_i1037" type="#_x0000_t75" style="width:108pt;height:28.55pt" o:ole="">
+                <v:shape id="_x0000_i1037" type="#_x0000_t75" style="width:107.8pt;height:28.7pt" o:ole="">
                   <v:imagedata r:id="rId31" o:title=""/>
                 </v:shape>
-                <o:OLEObject Type="Embed" ProgID="Equation.DSMT4" ShapeID="_x0000_i1037" DrawAspect="Content" ObjectID="_1752584858" r:id="rId32"/>
+                <o:OLEObject Type="Embed" ProgID="Equation.DSMT4" ShapeID="_x0000_i1037" DrawAspect="Content" ObjectID="_1752590179" r:id="rId32"/>
               </w:object>
             </w:r>
           </w:p>
@@ -3429,6 +3423,7 @@
             <w:docPart w:val="DefaultPlaceholder_-1854013440"/>
           </w:placeholder>
         </w:sdtPr>
+        <w:sdtEndPr/>
         <w:sdtContent>
           <w:r>
             <w:rPr>
@@ -3499,10 +3494,10 @@
                 <w:position w:val="-6"/>
               </w:rPr>
               <w:object w:dxaOrig="940" w:dyaOrig="240" w14:anchorId="61DD6514">
-                <v:shape id="_x0000_i1038" type="#_x0000_t75" style="width:43.45pt;height:14.95pt" o:ole="">
+                <v:shape id="_x0000_i1038" type="#_x0000_t75" style="width:43.3pt;height:15pt" o:ole="">
                   <v:imagedata r:id="rId33" o:title=""/>
                 </v:shape>
-                <o:OLEObject Type="Embed" ProgID="Equation.DSMT4" ShapeID="_x0000_i1038" DrawAspect="Content" ObjectID="_1752584859" r:id="rId34"/>
+                <o:OLEObject Type="Embed" ProgID="Equation.DSMT4" ShapeID="_x0000_i1038" DrawAspect="Content" ObjectID="_1752590180" r:id="rId34"/>
               </w:object>
             </w:r>
           </w:p>
@@ -3554,10 +3549,10 @@
                 <w:position w:val="-22"/>
               </w:rPr>
               <w:object w:dxaOrig="1620" w:dyaOrig="680" w14:anchorId="7DDC061F">
-                <v:shape id="_x0000_i1039" type="#_x0000_t75" style="width:79.45pt;height:36pt" o:ole="">
+                <v:shape id="_x0000_i1039" type="#_x0000_t75" style="width:79.5pt;height:36.2pt" o:ole="">
                   <v:imagedata r:id="rId35" o:title=""/>
                 </v:shape>
-                <o:OLEObject Type="Embed" ProgID="Equation.DSMT4" ShapeID="_x0000_i1039" DrawAspect="Content" ObjectID="_1752584860" r:id="rId36"/>
+                <o:OLEObject Type="Embed" ProgID="Equation.DSMT4" ShapeID="_x0000_i1039" DrawAspect="Content" ObjectID="_1752590181" r:id="rId36"/>
               </w:object>
             </w:r>
           </w:p>
@@ -3609,10 +3604,10 @@
                 <w:position w:val="-10"/>
               </w:rPr>
               <w:object w:dxaOrig="1320" w:dyaOrig="340" w14:anchorId="1C38F2A1">
-                <v:shape id="_x0000_i1040" type="#_x0000_t75" style="width:64.55pt;height:21.05pt" o:ole="">
+                <v:shape id="_x0000_i1040" type="#_x0000_t75" style="width:64.5pt;height:21.2pt" o:ole="">
                   <v:imagedata r:id="rId37" o:title=""/>
                 </v:shape>
-                <o:OLEObject Type="Embed" ProgID="Equation.DSMT4" ShapeID="_x0000_i1040" DrawAspect="Content" ObjectID="_1752584861" r:id="rId38"/>
+                <o:OLEObject Type="Embed" ProgID="Equation.DSMT4" ShapeID="_x0000_i1040" DrawAspect="Content" ObjectID="_1752590182" r:id="rId38"/>
               </w:object>
             </w:r>
           </w:p>
@@ -3737,15 +3732,7 @@
               <w:t xml:space="preserve">: </w:t>
             </w:r>
             <w:r>
-              <w:t xml:space="preserve">Number of </w:t>
-            </w:r>
-            <w:proofErr w:type="gramStart"/>
-            <w:r>
-              <w:t>coefficient</w:t>
-            </w:r>
-            <w:proofErr w:type="gramEnd"/>
-            <w:r>
-              <w:t xml:space="preserve"> at level j</w:t>
+              <w:t>Number of coefficient at level j</w:t>
             </w:r>
           </w:p>
         </w:tc>
@@ -3788,13 +3775,8 @@
               <w:t xml:space="preserve">: </w:t>
             </w:r>
             <w:r>
-              <w:t xml:space="preserve">Number of </w:t>
-            </w:r>
-            <w:proofErr w:type="gramStart"/>
-            <w:r>
-              <w:t>level</w:t>
-            </w:r>
-            <w:proofErr w:type="gramEnd"/>
+              <w:t>Number of level</w:t>
+            </w:r>
           </w:p>
         </w:tc>
       </w:tr>
@@ -3912,13 +3894,6 @@
         <w:t>.</w:t>
       </w:r>
     </w:p>
-    <w:p>
-      <w:pPr>
-        <w:tabs>
-          <w:tab w:val="left" w:pos="426"/>
-        </w:tabs>
-      </w:pPr>
-    </w:p>
     <w:tbl>
       <w:tblPr>
         <w:tblStyle w:val="TableGrid"/>
@@ -3957,10 +3932,10 @@
                 <w:position w:val="-28"/>
               </w:rPr>
               <w:object w:dxaOrig="1280" w:dyaOrig="660" w14:anchorId="39160FEC">
-                <v:shape id="_x0000_i1041" type="#_x0000_t75" style="width:64.55pt;height:36pt" o:ole="">
+                <v:shape id="_x0000_i1041" type="#_x0000_t75" style="width:64.5pt;height:36.2pt" o:ole="">
                   <v:imagedata r:id="rId39" o:title=""/>
                 </v:shape>
-                <o:OLEObject Type="Embed" ProgID="Equation.DSMT4" ShapeID="_x0000_i1041" DrawAspect="Content" ObjectID="_1752584862" r:id="rId40"/>
+                <o:OLEObject Type="Embed" ProgID="Equation.DSMT4" ShapeID="_x0000_i1041" DrawAspect="Content" ObjectID="_1752590183" r:id="rId40"/>
               </w:object>
             </w:r>
           </w:p>
@@ -4005,10 +3980,10 @@
                 <w:position w:val="-30"/>
               </w:rPr>
               <w:object w:dxaOrig="2880" w:dyaOrig="700" w14:anchorId="2C4CBDBB">
-                <v:shape id="_x0000_i1042" type="#_x0000_t75" style="width:2in;height:36pt" o:ole="">
+                <v:shape id="_x0000_i1042" type="#_x0000_t75" style="width:2in;height:36.2pt" o:ole="">
                   <v:imagedata r:id="rId41" o:title=""/>
                 </v:shape>
-                <o:OLEObject Type="Embed" ProgID="Equation.DSMT4" ShapeID="_x0000_i1042" DrawAspect="Content" ObjectID="_1752584863" r:id="rId42"/>
+                <o:OLEObject Type="Embed" ProgID="Equation.DSMT4" ShapeID="_x0000_i1042" DrawAspect="Content" ObjectID="_1752590184" r:id="rId42"/>
               </w:object>
             </w:r>
           </w:p>
@@ -4053,10 +4028,10 @@
                 <w:position w:val="-66"/>
               </w:rPr>
               <w:object w:dxaOrig="3340" w:dyaOrig="1420" w14:anchorId="6D5446D5">
-                <v:shape id="_x0000_i1043" type="#_x0000_t75" style="width:165.05pt;height:1in" o:ole="">
+                <v:shape id="_x0000_i1043" type="#_x0000_t75" style="width:165.2pt;height:1in" o:ole="">
                   <v:imagedata r:id="rId43" o:title=""/>
                 </v:shape>
-                <o:OLEObject Type="Embed" ProgID="Equation.DSMT4" ShapeID="_x0000_i1043" DrawAspect="Content" ObjectID="_1752584864" r:id="rId44"/>
+                <o:OLEObject Type="Embed" ProgID="Equation.DSMT4" ShapeID="_x0000_i1043" DrawAspect="Content" ObjectID="_1752590185" r:id="rId44"/>
               </w:object>
             </w:r>
           </w:p>
@@ -4162,7 +4137,6 @@
                   <w:rPr>
                     <w:rFonts w:ascii="Cambria Math" w:hAnsi="Cambria Math"/>
                   </w:rPr>
-                  <w:lastRenderedPageBreak/>
                   <m:t>μ</m:t>
                 </m:r>
               </m:oMath>
@@ -4210,7 +4184,7 @@
         </w:rPr>
       </w:pPr>
     </w:p>
-    <w:bookmarkEnd w:id="4"/>
+    <w:bookmarkEnd w:id="5"/>
     <w:p>
       <w:pPr>
         <w:numPr>
@@ -4370,6 +4344,7 @@
             <w:docPart w:val="DefaultPlaceholder_-1854013440"/>
           </w:placeholder>
         </w:sdtPr>
+        <w:sdtEndPr/>
         <w:sdtContent>
           <w:r>
             <w:rPr>
@@ -4448,6 +4423,7 @@
             <w:docPart w:val="DefaultPlaceholder_-1854013440"/>
           </w:placeholder>
         </w:sdtPr>
+        <w:sdtEndPr/>
         <w:sdtContent>
           <w:r>
             <w:rPr>
@@ -4463,18 +4439,6 @@
         </w:rPr>
         <w:t>.</w:t>
       </w:r>
-    </w:p>
-    <w:p>
-      <w:pPr>
-        <w:tabs>
-          <w:tab w:val="left" w:pos="426"/>
-        </w:tabs>
-        <w:ind w:hanging="284"/>
-        <w:jc w:val="both"/>
-        <w:rPr>
-          <w:lang w:val="id-ID"/>
-        </w:rPr>
-      </w:pPr>
     </w:p>
     <w:p>
       <w:pPr>
@@ -4492,10 +4456,10 @@
           <w:noProof/>
         </w:rPr>
         <w:drawing>
-          <wp:inline distT="0" distB="0" distL="0" distR="0" wp14:anchorId="33B4B67B" wp14:editId="142DA50B">
-            <wp:extent cx="4320000" cy="1574038"/>
+          <wp:inline distT="0" distB="0" distL="0" distR="0" wp14:anchorId="657FD40D" wp14:editId="1B826E14">
+            <wp:extent cx="4320000" cy="1574037"/>
             <wp:effectExtent l="0" t="0" r="4445" b="7620"/>
-            <wp:docPr id="12" name="Picture 12" descr="A graph showing the number of data&#10;&#10;Description automatically generated"/>
+            <wp:docPr id="11" name="Picture 11" descr="A graph of a number of data&#10;&#10;Description automatically generated"/>
             <wp:cNvGraphicFramePr>
               <a:graphicFrameLocks xmlns:a="http://schemas.openxmlformats.org/drawingml/2006/main" noChangeAspect="1"/>
             </wp:cNvGraphicFramePr>
@@ -4515,7 +4479,7 @@
                   <pic:spPr>
                     <a:xfrm>
                       <a:off x="0" y="0"/>
-                      <a:ext cx="4320000" cy="1574038"/>
+                      <a:ext cx="4320000" cy="1574037"/>
                     </a:xfrm>
                     <a:prstGeom prst="rect">
                       <a:avLst/>
@@ -4614,6 +4578,7 @@
             <w:docPart w:val="6AF7B2F99F8C4D34A5E43B02E6F15440"/>
           </w:placeholder>
         </w:sdtPr>
+        <w:sdtEndPr/>
         <w:sdtContent>
           <w:r>
             <w:rPr>
@@ -4655,10 +4620,10 @@
           <w:noProof/>
         </w:rPr>
         <w:drawing>
-          <wp:inline distT="0" distB="0" distL="0" distR="0" wp14:anchorId="4933A7BA" wp14:editId="13C47340">
-            <wp:extent cx="4320000" cy="1916177"/>
-            <wp:effectExtent l="0" t="0" r="4445" b="8255"/>
-            <wp:docPr id="10" name="Picture 10"/>
+          <wp:inline distT="0" distB="0" distL="0" distR="0" wp14:anchorId="4102E60C" wp14:editId="7E5E98F5">
+            <wp:extent cx="4320000" cy="1968284"/>
+            <wp:effectExtent l="0" t="0" r="4445" b="0"/>
+            <wp:docPr id="13" name="Picture 13"/>
             <wp:cNvGraphicFramePr>
               <a:graphicFrameLocks xmlns:a="http://schemas.openxmlformats.org/drawingml/2006/main" noChangeAspect="1"/>
             </wp:cNvGraphicFramePr>
@@ -4678,7 +4643,7 @@
                   <pic:spPr>
                     <a:xfrm>
                       <a:off x="0" y="0"/>
-                      <a:ext cx="4320000" cy="1916177"/>
+                      <a:ext cx="4320000" cy="1968284"/>
                     </a:xfrm>
                     <a:prstGeom prst="rect">
                       <a:avLst/>
@@ -4804,7 +4769,167 @@
         <w:t>4</w:t>
       </w:r>
       <w:r>
-        <w:t>., indicating that the value</w:t>
+        <w:t>.,</w:t>
+      </w:r>
+      <w:r>
+        <w:t xml:space="preserve"> with the value of</w:t>
+      </w:r>
+      <w:r>
+        <w:t xml:space="preserve"> </w:t>
+      </w:r>
+      <m:oMath>
+        <m:sSubSup>
+          <m:sSubSupPr>
+            <m:ctrlPr>
+              <w:rPr>
+                <w:rFonts w:ascii="Cambria Math" w:hAnsi="Cambria Math"/>
+                <w:i/>
+              </w:rPr>
+            </m:ctrlPr>
+          </m:sSubSupPr>
+          <m:e>
+            <m:r>
+              <w:rPr>
+                <w:rFonts w:ascii="Cambria Math" w:hAnsi="Cambria Math"/>
+              </w:rPr>
+              <m:t>cA</m:t>
+            </m:r>
+          </m:e>
+          <m:sub>
+            <m:r>
+              <w:rPr>
+                <w:rFonts w:ascii="Cambria Math" w:hAnsi="Cambria Math"/>
+              </w:rPr>
+              <m:t>j, k</m:t>
+            </m:r>
+          </m:sub>
+          <m:sup/>
+        </m:sSubSup>
+      </m:oMath>
+      <w:r>
+        <w:t xml:space="preserve"> and </w:t>
+      </w:r>
+      <m:oMath>
+        <m:sSubSup>
+          <m:sSubSupPr>
+            <m:ctrlPr>
+              <w:rPr>
+                <w:rFonts w:ascii="Cambria Math" w:hAnsi="Cambria Math"/>
+                <w:i/>
+              </w:rPr>
+            </m:ctrlPr>
+          </m:sSubSupPr>
+          <m:e>
+            <m:r>
+              <w:rPr>
+                <w:rFonts w:ascii="Cambria Math" w:hAnsi="Cambria Math"/>
+              </w:rPr>
+              <m:t>c</m:t>
+            </m:r>
+            <m:r>
+              <w:rPr>
+                <w:rFonts w:ascii="Cambria Math" w:hAnsi="Cambria Math"/>
+              </w:rPr>
+              <m:t>D</m:t>
+            </m:r>
+          </m:e>
+          <m:sub>
+            <m:r>
+              <w:rPr>
+                <w:rFonts w:ascii="Cambria Math" w:hAnsi="Cambria Math"/>
+              </w:rPr>
+              <m:t>j, k</m:t>
+            </m:r>
+          </m:sub>
+          <m:sup/>
+        </m:sSubSup>
+      </m:oMath>
+      <w:r>
+        <w:t xml:space="preserve">represents the coefficient values of the approximation and detail coefficients at the j-level, and the k-signal value, and </w:t>
+      </w:r>
+      <m:oMath>
+        <m:sSubSup>
+          <m:sSubSupPr>
+            <m:ctrlPr>
+              <w:rPr>
+                <w:rFonts w:ascii="Cambria Math" w:hAnsi="Cambria Math"/>
+                <w:i/>
+              </w:rPr>
+            </m:ctrlPr>
+          </m:sSubSupPr>
+          <m:e>
+            <m:r>
+              <w:rPr>
+                <w:rFonts w:ascii="Cambria Math" w:hAnsi="Cambria Math"/>
+              </w:rPr>
+              <m:t>cA</m:t>
+            </m:r>
+          </m:e>
+          <m:sub>
+            <m:r>
+              <w:rPr>
+                <w:rFonts w:ascii="Cambria Math" w:hAnsi="Cambria Math"/>
+              </w:rPr>
+              <m:t>j, k</m:t>
+            </m:r>
+          </m:sub>
+          <m:sup>
+            <m:r>
+              <w:rPr>
+                <w:rFonts w:ascii="Cambria Math" w:hAnsi="Cambria Math"/>
+              </w:rPr>
+              <m:t>*</m:t>
+            </m:r>
+          </m:sup>
+        </m:sSubSup>
+      </m:oMath>
+      <w:r>
+        <w:t xml:space="preserve"> and </w:t>
+      </w:r>
+      <m:oMath>
+        <m:sSubSup>
+          <m:sSubSupPr>
+            <m:ctrlPr>
+              <w:rPr>
+                <w:rFonts w:ascii="Cambria Math" w:hAnsi="Cambria Math"/>
+                <w:i/>
+              </w:rPr>
+            </m:ctrlPr>
+          </m:sSubSupPr>
+          <m:e>
+            <m:r>
+              <w:rPr>
+                <w:rFonts w:ascii="Cambria Math" w:hAnsi="Cambria Math"/>
+              </w:rPr>
+              <m:t>cD</m:t>
+            </m:r>
+          </m:e>
+          <m:sub>
+            <m:r>
+              <w:rPr>
+                <w:rFonts w:ascii="Cambria Math" w:hAnsi="Cambria Math"/>
+              </w:rPr>
+              <m:t>j, k</m:t>
+            </m:r>
+          </m:sub>
+          <m:sup>
+            <m:r>
+              <w:rPr>
+                <w:rFonts w:ascii="Cambria Math" w:hAnsi="Cambria Math"/>
+              </w:rPr>
+              <m:t>*</m:t>
+            </m:r>
+          </m:sup>
+        </m:sSubSup>
+      </m:oMath>
+      <w:r>
+        <w:t>represents the approximation and detail coefficients after denoising with wavelet transform</w:t>
+      </w:r>
+      <w:r>
+        <w:t>. The results is</w:t>
+      </w:r>
+      <w:r>
+        <w:t xml:space="preserve"> indicating that the value</w:t>
       </w:r>
       <w:r>
         <w:t xml:space="preserve"> </w:t>
@@ -4958,7 +5083,11 @@
         <w:t xml:space="preserve"> </w:t>
       </w:r>
       <w:r>
-        <w:t>high frequencies caused by fluctuations begin to appear. These fluctuations are caused by the presence of Johson noise and noise created from cold junction compensators on low-cost devices. The denoising process can be seen in each of the coefficients</w:t>
+        <w:t xml:space="preserve">high frequencies caused by fluctuations begin to appear. These fluctuations are caused by the presence of Johson noise and noise created from cold junction compensators on low-cost devices. The denoising process </w:t>
+      </w:r>
+      <w:r>
+        <w:lastRenderedPageBreak/>
+        <w:t>can be seen in each of the coefficients</w:t>
       </w:r>
       <w:r>
         <w:t xml:space="preserve"> of</w:t>
@@ -5121,7 +5250,6 @@
           <w:noProof/>
           <w:lang w:val="id-ID"/>
         </w:rPr>
-        <w:lastRenderedPageBreak/>
         <w:drawing>
           <wp:inline distT="0" distB="0" distL="0" distR="0" wp14:anchorId="294E6B04" wp14:editId="6BD19623">
             <wp:extent cx="4320000" cy="2872299"/>
@@ -5173,14 +5301,15 @@
       <w:r>
         <w:t xml:space="preserve">. </w:t>
       </w:r>
-      <w:proofErr w:type="gramStart"/>
-      <w:r>
-        <w:t>Deep-wavelet</w:t>
-      </w:r>
-      <w:proofErr w:type="gramEnd"/>
-      <w:r>
-        <w:t xml:space="preserve"> denoising process</w:t>
-      </w:r>
+      <w:r>
+        <w:t>Deep-wavelet denoising process</w:t>
+      </w:r>
+    </w:p>
+    <w:p>
+      <w:pPr>
+        <w:ind w:right="-1" w:firstLine="567"/>
+        <w:jc w:val="center"/>
+      </w:pPr>
     </w:p>
     <w:p>
       <w:pPr>
@@ -5581,7 +5710,6 @@
                 <w:szCs w:val="14"/>
               </w:rPr>
             </w:pPr>
-            <w:proofErr w:type="gramStart"/>
             <w:r>
               <w:rPr>
                 <w:sz w:val="14"/>
@@ -5589,7 +5717,6 @@
               </w:rPr>
               <w:t>Deep-wavelet</w:t>
             </w:r>
-            <w:proofErr w:type="gramEnd"/>
           </w:p>
         </w:tc>
         <w:tc>
@@ -5685,7 +5812,6 @@
                 <w:lang w:val="id-ID"/>
               </w:rPr>
             </w:pPr>
-            <w:proofErr w:type="gramStart"/>
             <w:r>
               <w:rPr>
                 <w:sz w:val="14"/>
@@ -5693,7 +5819,6 @@
               </w:rPr>
               <w:t>Deep-wavelet</w:t>
             </w:r>
-            <w:proofErr w:type="gramEnd"/>
           </w:p>
         </w:tc>
         <w:tc>
@@ -5776,7 +5901,6 @@
                 <w:lang w:val="id-ID"/>
               </w:rPr>
             </w:pPr>
-            <w:proofErr w:type="gramStart"/>
             <w:r>
               <w:rPr>
                 <w:sz w:val="14"/>
@@ -5784,7 +5908,6 @@
               </w:rPr>
               <w:t>Deep-wavelet</w:t>
             </w:r>
-            <w:proofErr w:type="gramEnd"/>
           </w:p>
         </w:tc>
         <w:tc>
@@ -6117,6 +6240,7 @@
           <w:bCs/>
           <w:lang w:val="id-ID"/>
         </w:rPr>
+        <w:lastRenderedPageBreak/>
         <w:t>CONCLUSION</w:t>
       </w:r>
       <w:r>
@@ -6139,14 +6263,21 @@
         <w:rPr>
           <w:lang w:val="en-ID"/>
         </w:rPr>
-        <w:t xml:space="preserve">This study investigated the quality of temperature measurements obtained from different devices, including low-cost thermocouple sensors, NI-9213, and measurements enhanced with a Deep-wavelet. The performance </w:t>
-      </w:r>
+        <w:t>This study investigated the quality of temperature measurements obtained from different devices, including low-cost thermocouple sensors, NI-9213, and measurements enhanced with a Deep-wavelet. The performance evaluation used Mean Absolute Error (MAE), Signal-to-Noise Ratio (</w:t>
+      </w:r>
+      <w:proofErr w:type="spellStart"/>
       <w:r>
         <w:rPr>
           <w:lang w:val="en-ID"/>
         </w:rPr>
-        <w:lastRenderedPageBreak/>
-        <w:t>evaluation used Mean Absolute Error (MAE), Signal-to-Noise Ratio (</w:t>
+        <w:t>SNRdB</w:t>
+      </w:r>
+      <w:proofErr w:type="spellEnd"/>
+      <w:r>
+        <w:rPr>
+          <w:lang w:val="en-ID"/>
+        </w:rPr>
+        <w:t xml:space="preserve">), and measurement uncertainty. The results demonstrated a significant advantage of the Deep-wavelet approach over other measurements, with an average MAE value of 0.2. A significant increase in accuracy of 97.61% from the initial measurement shows the success of the calibration process from Deep-wavelet as a superior calibration method for accurate temperature estimation. In addition, the denoising process based on Deep-wavelet is known to increase the reliability of temperature data, with an increase in </w:t>
       </w:r>
       <w:proofErr w:type="spellStart"/>
       <w:r>
@@ -6160,77 +6291,21 @@
         <w:rPr>
           <w:lang w:val="en-ID"/>
         </w:rPr>
-        <w:t xml:space="preserve">), and measurement uncertainty. The results demonstrated a significant advantage of the Deep-wavelet approach over other measurements, with an average MAE value of 0.2. A significant increase in accuracy of 97.61% from the initial measurement shows the success of the calibration process from </w:t>
-      </w:r>
-      <w:proofErr w:type="gramStart"/>
+        <w:t xml:space="preserve"> of 97.67% from the initial measurement. Comparative analysis of Deep-wavelet performance against NI-9213 shows an advantage of 6.73 dB in noise reduction through a hard thresholding process with </w:t>
+      </w:r>
+      <w:proofErr w:type="spellStart"/>
       <w:r>
         <w:rPr>
           <w:lang w:val="en-ID"/>
         </w:rPr>
-        <w:t>Deep-wavelet</w:t>
-      </w:r>
-      <w:proofErr w:type="gramEnd"/>
+        <w:t>VisuShrink</w:t>
+      </w:r>
+      <w:proofErr w:type="spellEnd"/>
       <w:r>
         <w:rPr>
           <w:lang w:val="en-ID"/>
         </w:rPr>
-        <w:t xml:space="preserve"> as a superior calibration method for accurate temperature estimation. In addition, the denoising process based on </w:t>
-      </w:r>
-      <w:proofErr w:type="gramStart"/>
-      <w:r>
-        <w:rPr>
-          <w:lang w:val="en-ID"/>
-        </w:rPr>
-        <w:t>Deep-wavelet</w:t>
-      </w:r>
-      <w:proofErr w:type="gramEnd"/>
-      <w:r>
-        <w:rPr>
-          <w:lang w:val="en-ID"/>
-        </w:rPr>
-        <w:t xml:space="preserve"> is known to increase the reliability of temperature data, with an increase in </w:t>
-      </w:r>
-      <w:proofErr w:type="spellStart"/>
-      <w:r>
-        <w:rPr>
-          <w:lang w:val="en-ID"/>
-        </w:rPr>
-        <w:t>SNRdB</w:t>
-      </w:r>
-      <w:proofErr w:type="spellEnd"/>
-      <w:r>
-        <w:rPr>
-          <w:lang w:val="en-ID"/>
-        </w:rPr>
-        <w:t xml:space="preserve"> of 97.67% from the initial measurement. Comparative analysis of Deep-wavelet performance against NI-9213 shows an advantage of 6.73 dB in noise reduction through a hard thresholding process with </w:t>
-      </w:r>
-      <w:proofErr w:type="spellStart"/>
-      <w:r>
-        <w:rPr>
-          <w:lang w:val="en-ID"/>
-        </w:rPr>
-        <w:t>VisuShrink</w:t>
-      </w:r>
-      <w:proofErr w:type="spellEnd"/>
-      <w:r>
-        <w:rPr>
-          <w:lang w:val="en-ID"/>
-        </w:rPr>
-        <w:t xml:space="preserve">. While the NI-9213 exhibits a slightly better measurement uncertainty of 0.02, deep wavelet measurements' robustness and overall reliability in low-cost thermocouple devices are well established. This research demonstrates the potential of </w:t>
-      </w:r>
-      <w:proofErr w:type="gramStart"/>
-      <w:r>
-        <w:rPr>
-          <w:lang w:val="en-ID"/>
-        </w:rPr>
-        <w:t>Deep-wavelet</w:t>
-      </w:r>
-      <w:proofErr w:type="gramEnd"/>
-      <w:r>
-        <w:rPr>
-          <w:lang w:val="en-ID"/>
-        </w:rPr>
-        <w:t xml:space="preserve"> as a cost-effective and efficient solution for temperature measurement on low-cost devices susceptible to noise effects.</w:t>
+        <w:t>. While the NI-9213 exhibits a slightly better measurement uncertainty of 0.02, deep wavelet measurements' robustness and overall reliability in low-cost thermocouple devices are well established. This research demonstrates the potential of Deep-wavelet as a cost-effective and efficient solution for temperature measurement on low-cost devices susceptible to noise effects.</w:t>
       </w:r>
     </w:p>
     <w:p>
@@ -6275,6 +6350,7 @@
           <w:docPart w:val="DefaultPlaceholder_-1854013440"/>
         </w:placeholder>
       </w:sdtPr>
+      <w:sdtEndPr/>
       <w:sdtContent>
         <w:p>
           <w:pPr>
@@ -6995,7 +7071,6 @@
             <w:tab/>
             <w:t xml:space="preserve">E. Grossi and M. Buscema, “Introduction to artificial neural networks,” </w:t>
           </w:r>
-          <w:proofErr w:type="spellStart"/>
           <w:r>
             <w:rPr>
               <w:i/>
@@ -7003,9 +7078,9 @@
               <w:sz w:val="16"/>
               <w:szCs w:val="16"/>
             </w:rPr>
-            <w:t>Eur</w:t>
-          </w:r>
-          <w:proofErr w:type="spellEnd"/>
+            <w:t xml:space="preserve">Eur J Gastroenterol </w:t>
+          </w:r>
+          <w:proofErr w:type="spellStart"/>
           <w:r>
             <w:rPr>
               <w:i/>
@@ -7013,8 +7088,9 @@
               <w:sz w:val="16"/>
               <w:szCs w:val="16"/>
             </w:rPr>
-            <w:t xml:space="preserve"> J Gastroenterol Hepatol</w:t>
-          </w:r>
+            <w:t>Hepatol</w:t>
+          </w:r>
+          <w:proofErr w:type="spellEnd"/>
           <w:r>
             <w:rPr>
               <w:sz w:val="16"/>
@@ -7807,6 +7883,7 @@
               <w:sz w:val="16"/>
               <w:szCs w:val="16"/>
             </w:rPr>
+            <w:lastRenderedPageBreak/>
             <w:t>[24]</w:t>
           </w:r>
           <w:r>
@@ -7883,7 +7960,6 @@
               <w:sz w:val="16"/>
               <w:szCs w:val="16"/>
             </w:rPr>
-            <w:lastRenderedPageBreak/>
             <w:t>[25]</w:t>
           </w:r>
           <w:r>
@@ -8233,7 +8309,27 @@
               <w:sz w:val="16"/>
               <w:szCs w:val="16"/>
             </w:rPr>
-            <w:t xml:space="preserve">Med Biol Eng </w:t>
+            <w:t xml:space="preserve">Med Biol </w:t>
+          </w:r>
+          <w:proofErr w:type="spellStart"/>
+          <w:r>
+            <w:rPr>
+              <w:i/>
+              <w:iCs/>
+              <w:sz w:val="16"/>
+              <w:szCs w:val="16"/>
+            </w:rPr>
+            <w:t>Eng</w:t>
+          </w:r>
+          <w:proofErr w:type="spellEnd"/>
+          <w:r>
+            <w:rPr>
+              <w:i/>
+              <w:iCs/>
+              <w:sz w:val="16"/>
+              <w:szCs w:val="16"/>
+            </w:rPr>
+            <w:t xml:space="preserve"> </w:t>
           </w:r>
           <w:proofErr w:type="spellStart"/>
           <w:r>
@@ -9044,7 +9140,25 @@
                 <w:sz w:val="18"/>
                 <w:szCs w:val="18"/>
               </w:rPr>
-              <w:t xml:space="preserve"> Universitas Pancasila in 2012 and obtained his master’s degree form Universitas Indonesia in 2015. </w:t>
+              <w:t xml:space="preserve"> </w:t>
+            </w:r>
+            <w:proofErr w:type="spellStart"/>
+            <w:r>
+              <w:rPr>
+                <w:iCs/>
+                <w:sz w:val="18"/>
+                <w:szCs w:val="18"/>
+              </w:rPr>
+              <w:t>Universitas</w:t>
+            </w:r>
+            <w:proofErr w:type="spellEnd"/>
+            <w:r>
+              <w:rPr>
+                <w:iCs/>
+                <w:sz w:val="18"/>
+                <w:szCs w:val="18"/>
+              </w:rPr>
+              <w:t xml:space="preserve"> Pancasila in 2012 and obtained his master’s degree form Universitas Indonesia in 2015. </w:t>
             </w:r>
             <w:proofErr w:type="spellStart"/>
             <w:r>
@@ -9642,7 +9756,29 @@
                 <w:sz w:val="18"/>
                 <w:szCs w:val="18"/>
               </w:rPr>
-              <w:t xml:space="preserve"> Wahyuni </w:t>
+              <w:t xml:space="preserve"> </w:t>
+            </w:r>
+            <w:proofErr w:type="spellStart"/>
+            <w:r>
+              <w:rPr>
+                <w:b/>
+                <w:bCs/>
+                <w:iCs/>
+                <w:sz w:val="18"/>
+                <w:szCs w:val="18"/>
+              </w:rPr>
+              <w:t>Wahyuni</w:t>
+            </w:r>
+            <w:proofErr w:type="spellEnd"/>
+            <w:r>
+              <w:rPr>
+                <w:b/>
+                <w:bCs/>
+                <w:iCs/>
+                <w:sz w:val="18"/>
+                <w:szCs w:val="18"/>
+              </w:rPr>
+              <w:t xml:space="preserve"> </w:t>
             </w:r>
             <w:r>
               <w:rPr>
@@ -10475,7 +10611,27 @@
                 <w:szCs w:val="18"/>
                 <w:lang w:val="en-ID"/>
               </w:rPr>
-              <w:t xml:space="preserve"> Nasional (ITN) Malang in 2001. In 2005, he received his Doctor of Mechanical Engineering degree from the University of Indonesia. His research is currently focused on pulsating heat pipes, thermoelectric, phase change material, refrigeration, and air conditioning. He is also interested in instrumentation and control, especially in building automation control systems for commercial HVAC buildings. He can be contacted at email: </w:t>
+              <w:t xml:space="preserve"> </w:t>
+            </w:r>
+            <w:proofErr w:type="spellStart"/>
+            <w:r>
+              <w:rPr>
+                <w:iCs/>
+                <w:sz w:val="18"/>
+                <w:szCs w:val="18"/>
+                <w:lang w:val="en-ID"/>
+              </w:rPr>
+              <w:t>Nasional</w:t>
+            </w:r>
+            <w:proofErr w:type="spellEnd"/>
+            <w:r>
+              <w:rPr>
+                <w:iCs/>
+                <w:sz w:val="18"/>
+                <w:szCs w:val="18"/>
+                <w:lang w:val="en-ID"/>
+              </w:rPr>
+              <w:t xml:space="preserve"> (ITN) Malang in 2001. In 2005, he received his Doctor of Mechanical Engineering degree from the University of Indonesia. His research is currently focused on pulsating heat pipes, thermoelectric, phase change material, refrigeration, and air conditioning. He is also interested in instrumentation and control, especially in building automation control systems for commercial HVAC buildings. He can be contacted at email: </w:t>
             </w:r>
             <w:hyperlink r:id="rId78" w:history="1">
               <w:r>
@@ -10534,7 +10690,7 @@
 </file>
 
 <file path=word/endnotes.xml><?xml version="1.0" encoding="utf-8"?>
-<w:endnotes xmlns:wpc="http://schemas.microsoft.com/office/word/2010/wordprocessingCanvas" xmlns:cx="http://schemas.microsoft.com/office/drawing/2014/chartex" xmlns:cx1="http://schemas.microsoft.com/office/drawing/2015/9/8/chartex" xmlns:cx2="http://schemas.microsoft.com/office/drawing/2015/10/21/chartex" xmlns:cx3="http://schemas.microsoft.com/office/drawing/2016/5/9/chartex" xmlns:cx4="http://schemas.microsoft.com/office/drawing/2016/5/10/chartex" xmlns:cx5="http://schemas.microsoft.com/office/drawing/2016/5/11/chartex" xmlns:cx6="http://schemas.microsoft.com/office/drawing/2016/5/12/chartex" xmlns:cx7="http://schemas.microsoft.com/office/drawing/2016/5/13/chartex" xmlns:cx8="http://schemas.microsoft.com/office/drawing/2016/5/14/chartex" xmlns:mc="http://schemas.openxmlformats.org/markup-compatibility/2006" xmlns:aink="http://schemas.microsoft.com/office/drawing/2016/ink" xmlns:am3d="http://schemas.microsoft.com/office/drawing/2017/model3d" xmlns:o="urn:schemas-microsoft-com:office:office" xmlns:oel="http://schemas.microsoft.com/office/2019/extlst" xmlns:r="http://schemas.openxmlformats.org/officeDocument/2006/relationships" xmlns:m="http://schemas.openxmlformats.org/officeDocument/2006/math" xmlns:v="urn:schemas-microsoft-com:vml" xmlns:wp14="http://schemas.microsoft.com/office/word/2010/wordprocessingDrawing" xmlns:wp="http://schemas.openxmlformats.org/drawingml/2006/wordprocessingDrawing" xmlns:w10="urn:schemas-microsoft-com:office:word" xmlns:w="http://schemas.openxmlformats.org/wordprocessingml/2006/main" xmlns:w14="http://schemas.microsoft.com/office/word/2010/wordml" xmlns:w15="http://schemas.microsoft.com/office/word/2012/wordml" xmlns:w16cex="http://schemas.microsoft.com/office/word/2018/wordml/cex" xmlns:w16cid="http://schemas.microsoft.com/office/word/2016/wordml/cid" xmlns:w16="http://schemas.microsoft.com/office/word/2018/wordml" xmlns:w16sdtdh="http://schemas.microsoft.com/office/word/2020/wordml/sdtdatahash" xmlns:w16se="http://schemas.microsoft.com/office/word/2015/wordml/symex" xmlns:wpg="http://schemas.microsoft.com/office/word/2010/wordprocessingGroup" xmlns:wpi="http://schemas.microsoft.com/office/word/2010/wordprocessingInk" xmlns:wne="http://schemas.microsoft.com/office/word/2006/wordml" xmlns:wps="http://schemas.microsoft.com/office/word/2010/wordprocessingShape" mc:Ignorable="w14 w15 w16se w16cid w16 w16cex w16sdtdh wp14">
+<w:endnotes xmlns:wpc="http://schemas.microsoft.com/office/word/2010/wordprocessingCanvas" xmlns:cx="http://schemas.microsoft.com/office/drawing/2014/chartex" xmlns:cx1="http://schemas.microsoft.com/office/drawing/2015/9/8/chartex" xmlns:cx2="http://schemas.microsoft.com/office/drawing/2015/10/21/chartex" xmlns:cx3="http://schemas.microsoft.com/office/drawing/2016/5/9/chartex" xmlns:cx4="http://schemas.microsoft.com/office/drawing/2016/5/10/chartex" xmlns:cx5="http://schemas.microsoft.com/office/drawing/2016/5/11/chartex" xmlns:cx6="http://schemas.microsoft.com/office/drawing/2016/5/12/chartex" xmlns:cx7="http://schemas.microsoft.com/office/drawing/2016/5/13/chartex" xmlns:cx8="http://schemas.microsoft.com/office/drawing/2016/5/14/chartex" xmlns:mc="http://schemas.openxmlformats.org/markup-compatibility/2006" xmlns:aink="http://schemas.microsoft.com/office/drawing/2016/ink" xmlns:am3d="http://schemas.microsoft.com/office/drawing/2017/model3d" xmlns:o="urn:schemas-microsoft-com:office:office" xmlns:r="http://schemas.openxmlformats.org/officeDocument/2006/relationships" xmlns:m="http://schemas.openxmlformats.org/officeDocument/2006/math" xmlns:v="urn:schemas-microsoft-com:vml" xmlns:wp14="http://schemas.microsoft.com/office/word/2010/wordprocessingDrawing" xmlns:wp="http://schemas.openxmlformats.org/drawingml/2006/wordprocessingDrawing" xmlns:w10="urn:schemas-microsoft-com:office:word" xmlns:w="http://schemas.openxmlformats.org/wordprocessingml/2006/main" xmlns:w14="http://schemas.microsoft.com/office/word/2010/wordml" xmlns:w15="http://schemas.microsoft.com/office/word/2012/wordml" xmlns:w16cex="http://schemas.microsoft.com/office/word/2018/wordml/cex" xmlns:w16cid="http://schemas.microsoft.com/office/word/2016/wordml/cid" xmlns:w16="http://schemas.microsoft.com/office/word/2018/wordml" xmlns:w16se="http://schemas.microsoft.com/office/word/2015/wordml/symex" xmlns:wpg="http://schemas.microsoft.com/office/word/2010/wordprocessingGroup" xmlns:wpi="http://schemas.microsoft.com/office/word/2010/wordprocessingInk" xmlns:wne="http://schemas.microsoft.com/office/word/2006/wordml" xmlns:wps="http://schemas.microsoft.com/office/word/2010/wordprocessingShape" mc:Ignorable="w14 w15 w16se w16cid w16 w16cex wp14">
   <w:endnote w:type="separator" w:id="-1">
     <w:p>
       <w:r>
@@ -10553,7 +10709,7 @@
 </file>
 
 <file path=word/footer1.xml><?xml version="1.0" encoding="utf-8"?>
-<w:ftr xmlns:wpc="http://schemas.microsoft.com/office/word/2010/wordprocessingCanvas" xmlns:cx="http://schemas.microsoft.com/office/drawing/2014/chartex" xmlns:cx1="http://schemas.microsoft.com/office/drawing/2015/9/8/chartex" xmlns:cx2="http://schemas.microsoft.com/office/drawing/2015/10/21/chartex" xmlns:cx3="http://schemas.microsoft.com/office/drawing/2016/5/9/chartex" xmlns:cx4="http://schemas.microsoft.com/office/drawing/2016/5/10/chartex" xmlns:cx5="http://schemas.microsoft.com/office/drawing/2016/5/11/chartex" xmlns:cx6="http://schemas.microsoft.com/office/drawing/2016/5/12/chartex" xmlns:cx7="http://schemas.microsoft.com/office/drawing/2016/5/13/chartex" xmlns:cx8="http://schemas.microsoft.com/office/drawing/2016/5/14/chartex" xmlns:mc="http://schemas.openxmlformats.org/markup-compatibility/2006" xmlns:aink="http://schemas.microsoft.com/office/drawing/2016/ink" xmlns:am3d="http://schemas.microsoft.com/office/drawing/2017/model3d" xmlns:o="urn:schemas-microsoft-com:office:office" xmlns:oel="http://schemas.microsoft.com/office/2019/extlst" xmlns:r="http://schemas.openxmlformats.org/officeDocument/2006/relationships" xmlns:m="http://schemas.openxmlformats.org/officeDocument/2006/math" xmlns:v="urn:schemas-microsoft-com:vml" xmlns:wp14="http://schemas.microsoft.com/office/word/2010/wordprocessingDrawing" xmlns:wp="http://schemas.openxmlformats.org/drawingml/2006/wordprocessingDrawing" xmlns:w10="urn:schemas-microsoft-com:office:word" xmlns:w="http://schemas.openxmlformats.org/wordprocessingml/2006/main" xmlns:w14="http://schemas.microsoft.com/office/word/2010/wordml" xmlns:w15="http://schemas.microsoft.com/office/word/2012/wordml" xmlns:w16cex="http://schemas.microsoft.com/office/word/2018/wordml/cex" xmlns:w16cid="http://schemas.microsoft.com/office/word/2016/wordml/cid" xmlns:w16="http://schemas.microsoft.com/office/word/2018/wordml" xmlns:w16sdtdh="http://schemas.microsoft.com/office/word/2020/wordml/sdtdatahash" xmlns:w16se="http://schemas.microsoft.com/office/word/2015/wordml/symex" xmlns:wpg="http://schemas.microsoft.com/office/word/2010/wordprocessingGroup" xmlns:wpi="http://schemas.microsoft.com/office/word/2010/wordprocessingInk" xmlns:wne="http://schemas.microsoft.com/office/word/2006/wordml" xmlns:wps="http://schemas.microsoft.com/office/word/2010/wordprocessingShape" mc:Ignorable="w14 w15 w16se w16cid w16 w16cex w16sdtdh wp14">
+<w:ftr xmlns:wpc="http://schemas.microsoft.com/office/word/2010/wordprocessingCanvas" xmlns:cx="http://schemas.microsoft.com/office/drawing/2014/chartex" xmlns:cx1="http://schemas.microsoft.com/office/drawing/2015/9/8/chartex" xmlns:cx2="http://schemas.microsoft.com/office/drawing/2015/10/21/chartex" xmlns:cx3="http://schemas.microsoft.com/office/drawing/2016/5/9/chartex" xmlns:cx4="http://schemas.microsoft.com/office/drawing/2016/5/10/chartex" xmlns:cx5="http://schemas.microsoft.com/office/drawing/2016/5/11/chartex" xmlns:cx6="http://schemas.microsoft.com/office/drawing/2016/5/12/chartex" xmlns:cx7="http://schemas.microsoft.com/office/drawing/2016/5/13/chartex" xmlns:cx8="http://schemas.microsoft.com/office/drawing/2016/5/14/chartex" xmlns:mc="http://schemas.openxmlformats.org/markup-compatibility/2006" xmlns:aink="http://schemas.microsoft.com/office/drawing/2016/ink" xmlns:am3d="http://schemas.microsoft.com/office/drawing/2017/model3d" xmlns:o="urn:schemas-microsoft-com:office:office" xmlns:r="http://schemas.openxmlformats.org/officeDocument/2006/relationships" xmlns:m="http://schemas.openxmlformats.org/officeDocument/2006/math" xmlns:v="urn:schemas-microsoft-com:vml" xmlns:wp14="http://schemas.microsoft.com/office/word/2010/wordprocessingDrawing" xmlns:wp="http://schemas.openxmlformats.org/drawingml/2006/wordprocessingDrawing" xmlns:w10="urn:schemas-microsoft-com:office:word" xmlns:w="http://schemas.openxmlformats.org/wordprocessingml/2006/main" xmlns:w14="http://schemas.microsoft.com/office/word/2010/wordml" xmlns:w15="http://schemas.microsoft.com/office/word/2012/wordml" xmlns:w16cex="http://schemas.microsoft.com/office/word/2018/wordml/cex" xmlns:w16cid="http://schemas.microsoft.com/office/word/2016/wordml/cid" xmlns:w16="http://schemas.microsoft.com/office/word/2018/wordml" xmlns:w16se="http://schemas.microsoft.com/office/word/2015/wordml/symex" xmlns:wpg="http://schemas.microsoft.com/office/word/2010/wordprocessingGroup" xmlns:wpi="http://schemas.microsoft.com/office/word/2010/wordprocessingInk" xmlns:wne="http://schemas.microsoft.com/office/word/2006/wordml" xmlns:wps="http://schemas.microsoft.com/office/word/2010/wordprocessingShape" mc:Ignorable="w14 w15 w16se w16cid w16 w16cex wp14">
   <w:p>
     <w:pPr>
       <w:pStyle w:val="Header"/>
@@ -10623,7 +10779,7 @@
             </wp:anchor>
           </w:drawing>
         </mc:Choice>
-        <mc:Fallback>
+        <mc:Fallback xmlns:w16sdtdh="http://schemas.microsoft.com/office/word/2020/wordml/sdtdatahash" xmlns:oel="http://schemas.microsoft.com/office/2019/extlst">
           <w:pict>
             <v:line w14:anchorId="16FC30BE" id="Straight Connector 7" o:spid="_x0000_s1026" style="position:absolute;z-index:251657216;visibility:visible;mso-wrap-style:square;mso-width-percent:0;mso-height-percent:0;mso-wrap-distance-left:9pt;mso-wrap-distance-top:-3e-5mm;mso-wrap-distance-right:9pt;mso-wrap-distance-bottom:-3e-5mm;mso-position-horizontal:absolute;mso-position-horizontal-relative:text;mso-position-vertical:absolute;mso-position-vertical-relative:text;mso-width-percent:0;mso-height-percent:0;mso-width-relative:page;mso-height-relative:page" from="-1.4pt,11.35pt" to="440.8pt,11.35pt" o:gfxdata="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"/>
           </w:pict>
@@ -10671,7 +10827,7 @@
 </file>
 
 <file path=word/footer2.xml><?xml version="1.0" encoding="utf-8"?>
-<w:ftr xmlns:wpc="http://schemas.microsoft.com/office/word/2010/wordprocessingCanvas" xmlns:cx="http://schemas.microsoft.com/office/drawing/2014/chartex" xmlns:cx1="http://schemas.microsoft.com/office/drawing/2015/9/8/chartex" xmlns:cx2="http://schemas.microsoft.com/office/drawing/2015/10/21/chartex" xmlns:cx3="http://schemas.microsoft.com/office/drawing/2016/5/9/chartex" xmlns:cx4="http://schemas.microsoft.com/office/drawing/2016/5/10/chartex" xmlns:cx5="http://schemas.microsoft.com/office/drawing/2016/5/11/chartex" xmlns:cx6="http://schemas.microsoft.com/office/drawing/2016/5/12/chartex" xmlns:cx7="http://schemas.microsoft.com/office/drawing/2016/5/13/chartex" xmlns:cx8="http://schemas.microsoft.com/office/drawing/2016/5/14/chartex" xmlns:mc="http://schemas.openxmlformats.org/markup-compatibility/2006" xmlns:aink="http://schemas.microsoft.com/office/drawing/2016/ink" xmlns:am3d="http://schemas.microsoft.com/office/drawing/2017/model3d" xmlns:o="urn:schemas-microsoft-com:office:office" xmlns:oel="http://schemas.microsoft.com/office/2019/extlst" xmlns:r="http://schemas.openxmlformats.org/officeDocument/2006/relationships" xmlns:m="http://schemas.openxmlformats.org/officeDocument/2006/math" xmlns:v="urn:schemas-microsoft-com:vml" xmlns:wp14="http://schemas.microsoft.com/office/word/2010/wordprocessingDrawing" xmlns:wp="http://schemas.openxmlformats.org/drawingml/2006/wordprocessingDrawing" xmlns:w10="urn:schemas-microsoft-com:office:word" xmlns:w="http://schemas.openxmlformats.org/wordprocessingml/2006/main" xmlns:w14="http://schemas.microsoft.com/office/word/2010/wordml" xmlns:w15="http://schemas.microsoft.com/office/word/2012/wordml" xmlns:w16cex="http://schemas.microsoft.com/office/word/2018/wordml/cex" xmlns:w16cid="http://schemas.microsoft.com/office/word/2016/wordml/cid" xmlns:w16="http://schemas.microsoft.com/office/word/2018/wordml" xmlns:w16sdtdh="http://schemas.microsoft.com/office/word/2020/wordml/sdtdatahash" xmlns:w16se="http://schemas.microsoft.com/office/word/2015/wordml/symex" xmlns:wpg="http://schemas.microsoft.com/office/word/2010/wordprocessingGroup" xmlns:wpi="http://schemas.microsoft.com/office/word/2010/wordprocessingInk" xmlns:wne="http://schemas.microsoft.com/office/word/2006/wordml" xmlns:wps="http://schemas.microsoft.com/office/word/2010/wordprocessingShape" mc:Ignorable="w14 w15 w16se w16cid w16 w16cex w16sdtdh wp14">
+<w:ftr xmlns:wpc="http://schemas.microsoft.com/office/word/2010/wordprocessingCanvas" xmlns:cx="http://schemas.microsoft.com/office/drawing/2014/chartex" xmlns:cx1="http://schemas.microsoft.com/office/drawing/2015/9/8/chartex" xmlns:cx2="http://schemas.microsoft.com/office/drawing/2015/10/21/chartex" xmlns:cx3="http://schemas.microsoft.com/office/drawing/2016/5/9/chartex" xmlns:cx4="http://schemas.microsoft.com/office/drawing/2016/5/10/chartex" xmlns:cx5="http://schemas.microsoft.com/office/drawing/2016/5/11/chartex" xmlns:cx6="http://schemas.microsoft.com/office/drawing/2016/5/12/chartex" xmlns:cx7="http://schemas.microsoft.com/office/drawing/2016/5/13/chartex" xmlns:cx8="http://schemas.microsoft.com/office/drawing/2016/5/14/chartex" xmlns:mc="http://schemas.openxmlformats.org/markup-compatibility/2006" xmlns:aink="http://schemas.microsoft.com/office/drawing/2016/ink" xmlns:am3d="http://schemas.microsoft.com/office/drawing/2017/model3d" xmlns:o="urn:schemas-microsoft-com:office:office" xmlns:r="http://schemas.openxmlformats.org/officeDocument/2006/relationships" xmlns:m="http://schemas.openxmlformats.org/officeDocument/2006/math" xmlns:v="urn:schemas-microsoft-com:vml" xmlns:wp14="http://schemas.microsoft.com/office/word/2010/wordprocessingDrawing" xmlns:wp="http://schemas.openxmlformats.org/drawingml/2006/wordprocessingDrawing" xmlns:w10="urn:schemas-microsoft-com:office:word" xmlns:w="http://schemas.openxmlformats.org/wordprocessingml/2006/main" xmlns:w14="http://schemas.microsoft.com/office/word/2010/wordml" xmlns:w15="http://schemas.microsoft.com/office/word/2012/wordml" xmlns:w16cex="http://schemas.microsoft.com/office/word/2018/wordml/cex" xmlns:w16cid="http://schemas.microsoft.com/office/word/2016/wordml/cid" xmlns:w16="http://schemas.microsoft.com/office/word/2018/wordml" xmlns:w16se="http://schemas.microsoft.com/office/word/2015/wordml/symex" xmlns:wpg="http://schemas.microsoft.com/office/word/2010/wordprocessingGroup" xmlns:wpi="http://schemas.microsoft.com/office/word/2010/wordprocessingInk" xmlns:wne="http://schemas.microsoft.com/office/word/2006/wordml" xmlns:wps="http://schemas.microsoft.com/office/word/2010/wordprocessingShape" mc:Ignorable="w14 w15 w16se w16cid w16 w16cex wp14">
   <w:p>
     <w:pPr>
       <w:pStyle w:val="Footer"/>
@@ -10739,7 +10895,7 @@
             </wp:anchor>
           </w:drawing>
         </mc:Choice>
-        <mc:Fallback>
+        <mc:Fallback xmlns:w16sdtdh="http://schemas.microsoft.com/office/word/2020/wordml/sdtdatahash" xmlns:oel="http://schemas.microsoft.com/office/2019/extlst">
           <w:pict>
             <v:line w14:anchorId="520CDEE7" id="Straight Connector 6" o:spid="_x0000_s1026" style="position:absolute;z-index:251658240;visibility:visible;mso-wrap-style:square;mso-width-percent:0;mso-height-percent:0;mso-wrap-distance-left:9pt;mso-wrap-distance-top:-3e-5mm;mso-wrap-distance-right:9pt;mso-wrap-distance-bottom:-3e-5mm;mso-position-horizontal:absolute;mso-position-horizontal-relative:text;mso-position-vertical:absolute;mso-position-vertical-relative:text;mso-width-percent:0;mso-height-percent:0;mso-width-relative:page;mso-height-relative:page" from="-1.4pt,0" to="440.8pt,0" o:gfxdata="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"/>
           </w:pict>
@@ -10787,7 +10943,7 @@
 </file>
 
 <file path=word/footer3.xml><?xml version="1.0" encoding="utf-8"?>
-<w:ftr xmlns:wpc="http://schemas.microsoft.com/office/word/2010/wordprocessingCanvas" xmlns:cx="http://schemas.microsoft.com/office/drawing/2014/chartex" xmlns:cx1="http://schemas.microsoft.com/office/drawing/2015/9/8/chartex" xmlns:cx2="http://schemas.microsoft.com/office/drawing/2015/10/21/chartex" xmlns:cx3="http://schemas.microsoft.com/office/drawing/2016/5/9/chartex" xmlns:cx4="http://schemas.microsoft.com/office/drawing/2016/5/10/chartex" xmlns:cx5="http://schemas.microsoft.com/office/drawing/2016/5/11/chartex" xmlns:cx6="http://schemas.microsoft.com/office/drawing/2016/5/12/chartex" xmlns:cx7="http://schemas.microsoft.com/office/drawing/2016/5/13/chartex" xmlns:cx8="http://schemas.microsoft.com/office/drawing/2016/5/14/chartex" xmlns:mc="http://schemas.openxmlformats.org/markup-compatibility/2006" xmlns:aink="http://schemas.microsoft.com/office/drawing/2016/ink" xmlns:am3d="http://schemas.microsoft.com/office/drawing/2017/model3d" xmlns:o="urn:schemas-microsoft-com:office:office" xmlns:oel="http://schemas.microsoft.com/office/2019/extlst" xmlns:r="http://schemas.openxmlformats.org/officeDocument/2006/relationships" xmlns:m="http://schemas.openxmlformats.org/officeDocument/2006/math" xmlns:v="urn:schemas-microsoft-com:vml" xmlns:wp14="http://schemas.microsoft.com/office/word/2010/wordprocessingDrawing" xmlns:wp="http://schemas.openxmlformats.org/drawingml/2006/wordprocessingDrawing" xmlns:w10="urn:schemas-microsoft-com:office:word" xmlns:w="http://schemas.openxmlformats.org/wordprocessingml/2006/main" xmlns:w14="http://schemas.microsoft.com/office/word/2010/wordml" xmlns:w15="http://schemas.microsoft.com/office/word/2012/wordml" xmlns:w16cex="http://schemas.microsoft.com/office/word/2018/wordml/cex" xmlns:w16cid="http://schemas.microsoft.com/office/word/2016/wordml/cid" xmlns:w16="http://schemas.microsoft.com/office/word/2018/wordml" xmlns:w16sdtdh="http://schemas.microsoft.com/office/word/2020/wordml/sdtdatahash" xmlns:w16se="http://schemas.microsoft.com/office/word/2015/wordml/symex" xmlns:wpg="http://schemas.microsoft.com/office/word/2010/wordprocessingGroup" xmlns:wpi="http://schemas.microsoft.com/office/word/2010/wordprocessingInk" xmlns:wne="http://schemas.microsoft.com/office/word/2006/wordml" xmlns:wps="http://schemas.microsoft.com/office/word/2010/wordprocessingShape" mc:Ignorable="w14 w15 w16se w16cid w16 w16cex w16sdtdh wp14">
+<w:ftr xmlns:wpc="http://schemas.microsoft.com/office/word/2010/wordprocessingCanvas" xmlns:cx="http://schemas.microsoft.com/office/drawing/2014/chartex" xmlns:cx1="http://schemas.microsoft.com/office/drawing/2015/9/8/chartex" xmlns:cx2="http://schemas.microsoft.com/office/drawing/2015/10/21/chartex" xmlns:cx3="http://schemas.microsoft.com/office/drawing/2016/5/9/chartex" xmlns:cx4="http://schemas.microsoft.com/office/drawing/2016/5/10/chartex" xmlns:cx5="http://schemas.microsoft.com/office/drawing/2016/5/11/chartex" xmlns:cx6="http://schemas.microsoft.com/office/drawing/2016/5/12/chartex" xmlns:cx7="http://schemas.microsoft.com/office/drawing/2016/5/13/chartex" xmlns:cx8="http://schemas.microsoft.com/office/drawing/2016/5/14/chartex" xmlns:mc="http://schemas.openxmlformats.org/markup-compatibility/2006" xmlns:aink="http://schemas.microsoft.com/office/drawing/2016/ink" xmlns:am3d="http://schemas.microsoft.com/office/drawing/2017/model3d" xmlns:o="urn:schemas-microsoft-com:office:office" xmlns:r="http://schemas.openxmlformats.org/officeDocument/2006/relationships" xmlns:m="http://schemas.openxmlformats.org/officeDocument/2006/math" xmlns:v="urn:schemas-microsoft-com:vml" xmlns:wp14="http://schemas.microsoft.com/office/word/2010/wordprocessingDrawing" xmlns:wp="http://schemas.openxmlformats.org/drawingml/2006/wordprocessingDrawing" xmlns:w10="urn:schemas-microsoft-com:office:word" xmlns:w="http://schemas.openxmlformats.org/wordprocessingml/2006/main" xmlns:w14="http://schemas.microsoft.com/office/word/2010/wordml" xmlns:w15="http://schemas.microsoft.com/office/word/2012/wordml" xmlns:w16cex="http://schemas.microsoft.com/office/word/2018/wordml/cex" xmlns:w16cid="http://schemas.microsoft.com/office/word/2016/wordml/cid" xmlns:w16="http://schemas.microsoft.com/office/word/2018/wordml" xmlns:w16se="http://schemas.microsoft.com/office/word/2015/wordml/symex" xmlns:wpg="http://schemas.microsoft.com/office/word/2010/wordprocessingGroup" xmlns:wpi="http://schemas.microsoft.com/office/word/2010/wordprocessingInk" xmlns:wne="http://schemas.microsoft.com/office/word/2006/wordml" xmlns:wps="http://schemas.microsoft.com/office/word/2010/wordprocessingShape" mc:Ignorable="w14 w15 w16se w16cid w16 w16cex wp14">
   <w:p>
     <w:pPr>
       <w:pStyle w:val="Footer"/>
@@ -10856,7 +11012,7 @@
             </wp:anchor>
           </w:drawing>
         </mc:Choice>
-        <mc:Fallback>
+        <mc:Fallback xmlns:w16sdtdh="http://schemas.microsoft.com/office/word/2020/wordml/sdtdatahash" xmlns:oel="http://schemas.microsoft.com/office/2019/extlst">
           <w:pict>
             <v:shapetype w14:anchorId="10EB0A9B" id="_x0000_t32" coordsize="21600,21600" o:spt="32" o:oned="t" path="m,l21600,21600e" filled="f">
               <v:path arrowok="t" fillok="f" o:connecttype="none"/>
@@ -10894,7 +11050,7 @@
 </file>
 
 <file path=word/footnotes.xml><?xml version="1.0" encoding="utf-8"?>
-<w:footnotes xmlns:wpc="http://schemas.microsoft.com/office/word/2010/wordprocessingCanvas" xmlns:cx="http://schemas.microsoft.com/office/drawing/2014/chartex" xmlns:cx1="http://schemas.microsoft.com/office/drawing/2015/9/8/chartex" xmlns:cx2="http://schemas.microsoft.com/office/drawing/2015/10/21/chartex" xmlns:cx3="http://schemas.microsoft.com/office/drawing/2016/5/9/chartex" xmlns:cx4="http://schemas.microsoft.com/office/drawing/2016/5/10/chartex" xmlns:cx5="http://schemas.microsoft.com/office/drawing/2016/5/11/chartex" xmlns:cx6="http://schemas.microsoft.com/office/drawing/2016/5/12/chartex" xmlns:cx7="http://schemas.microsoft.com/office/drawing/2016/5/13/chartex" xmlns:cx8="http://schemas.microsoft.com/office/drawing/2016/5/14/chartex" xmlns:mc="http://schemas.openxmlformats.org/markup-compatibility/2006" xmlns:aink="http://schemas.microsoft.com/office/drawing/2016/ink" xmlns:am3d="http://schemas.microsoft.com/office/drawing/2017/model3d" xmlns:o="urn:schemas-microsoft-com:office:office" xmlns:oel="http://schemas.microsoft.com/office/2019/extlst" xmlns:r="http://schemas.openxmlformats.org/officeDocument/2006/relationships" xmlns:m="http://schemas.openxmlformats.org/officeDocument/2006/math" xmlns:v="urn:schemas-microsoft-com:vml" xmlns:wp14="http://schemas.microsoft.com/office/word/2010/wordprocessingDrawing" xmlns:wp="http://schemas.openxmlformats.org/drawingml/2006/wordprocessingDrawing" xmlns:w10="urn:schemas-microsoft-com:office:word" xmlns:w="http://schemas.openxmlformats.org/wordprocessingml/2006/main" xmlns:w14="http://schemas.microsoft.com/office/word/2010/wordml" xmlns:w15="http://schemas.microsoft.com/office/word/2012/wordml" xmlns:w16cex="http://schemas.microsoft.com/office/word/2018/wordml/cex" xmlns:w16cid="http://schemas.microsoft.com/office/word/2016/wordml/cid" xmlns:w16="http://schemas.microsoft.com/office/word/2018/wordml" xmlns:w16sdtdh="http://schemas.microsoft.com/office/word/2020/wordml/sdtdatahash" xmlns:w16se="http://schemas.microsoft.com/office/word/2015/wordml/symex" xmlns:wpg="http://schemas.microsoft.com/office/word/2010/wordprocessingGroup" xmlns:wpi="http://schemas.microsoft.com/office/word/2010/wordprocessingInk" xmlns:wne="http://schemas.microsoft.com/office/word/2006/wordml" xmlns:wps="http://schemas.microsoft.com/office/word/2010/wordprocessingShape" mc:Ignorable="w14 w15 w16se w16cid w16 w16cex w16sdtdh wp14">
+<w:footnotes xmlns:wpc="http://schemas.microsoft.com/office/word/2010/wordprocessingCanvas" xmlns:cx="http://schemas.microsoft.com/office/drawing/2014/chartex" xmlns:cx1="http://schemas.microsoft.com/office/drawing/2015/9/8/chartex" xmlns:cx2="http://schemas.microsoft.com/office/drawing/2015/10/21/chartex" xmlns:cx3="http://schemas.microsoft.com/office/drawing/2016/5/9/chartex" xmlns:cx4="http://schemas.microsoft.com/office/drawing/2016/5/10/chartex" xmlns:cx5="http://schemas.microsoft.com/office/drawing/2016/5/11/chartex" xmlns:cx6="http://schemas.microsoft.com/office/drawing/2016/5/12/chartex" xmlns:cx7="http://schemas.microsoft.com/office/drawing/2016/5/13/chartex" xmlns:cx8="http://schemas.microsoft.com/office/drawing/2016/5/14/chartex" xmlns:mc="http://schemas.openxmlformats.org/markup-compatibility/2006" xmlns:aink="http://schemas.microsoft.com/office/drawing/2016/ink" xmlns:am3d="http://schemas.microsoft.com/office/drawing/2017/model3d" xmlns:o="urn:schemas-microsoft-com:office:office" xmlns:r="http://schemas.openxmlformats.org/officeDocument/2006/relationships" xmlns:m="http://schemas.openxmlformats.org/officeDocument/2006/math" xmlns:v="urn:schemas-microsoft-com:vml" xmlns:wp14="http://schemas.microsoft.com/office/word/2010/wordprocessingDrawing" xmlns:wp="http://schemas.openxmlformats.org/drawingml/2006/wordprocessingDrawing" xmlns:w10="urn:schemas-microsoft-com:office:word" xmlns:w="http://schemas.openxmlformats.org/wordprocessingml/2006/main" xmlns:w14="http://schemas.microsoft.com/office/word/2010/wordml" xmlns:w15="http://schemas.microsoft.com/office/word/2012/wordml" xmlns:w16cex="http://schemas.microsoft.com/office/word/2018/wordml/cex" xmlns:w16cid="http://schemas.microsoft.com/office/word/2016/wordml/cid" xmlns:w16="http://schemas.microsoft.com/office/word/2018/wordml" xmlns:w16se="http://schemas.microsoft.com/office/word/2015/wordml/symex" xmlns:wpg="http://schemas.microsoft.com/office/word/2010/wordprocessingGroup" xmlns:wpi="http://schemas.microsoft.com/office/word/2010/wordprocessingInk" xmlns:wne="http://schemas.microsoft.com/office/word/2006/wordml" xmlns:wps="http://schemas.microsoft.com/office/word/2010/wordprocessingShape" mc:Ignorable="w14 w15 w16se w16cid w16 w16cex wp14">
   <w:footnote w:type="separator" w:id="-1">
     <w:p>
       <w:r>
@@ -10913,7 +11069,7 @@
 </file>
 
 <file path=word/header1.xml><?xml version="1.0" encoding="utf-8"?>
-<w:hdr xmlns:wpc="http://schemas.microsoft.com/office/word/2010/wordprocessingCanvas" xmlns:cx="http://schemas.microsoft.com/office/drawing/2014/chartex" xmlns:cx1="http://schemas.microsoft.com/office/drawing/2015/9/8/chartex" xmlns:cx2="http://schemas.microsoft.com/office/drawing/2015/10/21/chartex" xmlns:cx3="http://schemas.microsoft.com/office/drawing/2016/5/9/chartex" xmlns:cx4="http://schemas.microsoft.com/office/drawing/2016/5/10/chartex" xmlns:cx5="http://schemas.microsoft.com/office/drawing/2016/5/11/chartex" xmlns:cx6="http://schemas.microsoft.com/office/drawing/2016/5/12/chartex" xmlns:cx7="http://schemas.microsoft.com/office/drawing/2016/5/13/chartex" xmlns:cx8="http://schemas.microsoft.com/office/drawing/2016/5/14/chartex" xmlns:mc="http://schemas.openxmlformats.org/markup-compatibility/2006" xmlns:aink="http://schemas.microsoft.com/office/drawing/2016/ink" xmlns:am3d="http://schemas.microsoft.com/office/drawing/2017/model3d" xmlns:o="urn:schemas-microsoft-com:office:office" xmlns:oel="http://schemas.microsoft.com/office/2019/extlst" xmlns:r="http://schemas.openxmlformats.org/officeDocument/2006/relationships" xmlns:m="http://schemas.openxmlformats.org/officeDocument/2006/math" xmlns:v="urn:schemas-microsoft-com:vml" xmlns:wp14="http://schemas.microsoft.com/office/word/2010/wordprocessingDrawing" xmlns:wp="http://schemas.openxmlformats.org/drawingml/2006/wordprocessingDrawing" xmlns:w10="urn:schemas-microsoft-com:office:word" xmlns:w="http://schemas.openxmlformats.org/wordprocessingml/2006/main" xmlns:w14="http://schemas.microsoft.com/office/word/2010/wordml" xmlns:w15="http://schemas.microsoft.com/office/word/2012/wordml" xmlns:w16cex="http://schemas.microsoft.com/office/word/2018/wordml/cex" xmlns:w16cid="http://schemas.microsoft.com/office/word/2016/wordml/cid" xmlns:w16="http://schemas.microsoft.com/office/word/2018/wordml" xmlns:w16sdtdh="http://schemas.microsoft.com/office/word/2020/wordml/sdtdatahash" xmlns:w16se="http://schemas.microsoft.com/office/word/2015/wordml/symex" xmlns:wpg="http://schemas.microsoft.com/office/word/2010/wordprocessingGroup" xmlns:wpi="http://schemas.microsoft.com/office/word/2010/wordprocessingInk" xmlns:wne="http://schemas.microsoft.com/office/word/2006/wordml" xmlns:wps="http://schemas.microsoft.com/office/word/2010/wordprocessingShape" mc:Ignorable="w14 w15 w16se w16cid w16 w16cex w16sdtdh wp14">
+<w:hdr xmlns:wpc="http://schemas.microsoft.com/office/word/2010/wordprocessingCanvas" xmlns:cx="http://schemas.microsoft.com/office/drawing/2014/chartex" xmlns:cx1="http://schemas.microsoft.com/office/drawing/2015/9/8/chartex" xmlns:cx2="http://schemas.microsoft.com/office/drawing/2015/10/21/chartex" xmlns:cx3="http://schemas.microsoft.com/office/drawing/2016/5/9/chartex" xmlns:cx4="http://schemas.microsoft.com/office/drawing/2016/5/10/chartex" xmlns:cx5="http://schemas.microsoft.com/office/drawing/2016/5/11/chartex" xmlns:cx6="http://schemas.microsoft.com/office/drawing/2016/5/12/chartex" xmlns:cx7="http://schemas.microsoft.com/office/drawing/2016/5/13/chartex" xmlns:cx8="http://schemas.microsoft.com/office/drawing/2016/5/14/chartex" xmlns:mc="http://schemas.openxmlformats.org/markup-compatibility/2006" xmlns:aink="http://schemas.microsoft.com/office/drawing/2016/ink" xmlns:am3d="http://schemas.microsoft.com/office/drawing/2017/model3d" xmlns:o="urn:schemas-microsoft-com:office:office" xmlns:r="http://schemas.openxmlformats.org/officeDocument/2006/relationships" xmlns:m="http://schemas.openxmlformats.org/officeDocument/2006/math" xmlns:v="urn:schemas-microsoft-com:vml" xmlns:wp14="http://schemas.microsoft.com/office/word/2010/wordprocessingDrawing" xmlns:wp="http://schemas.openxmlformats.org/drawingml/2006/wordprocessingDrawing" xmlns:w10="urn:schemas-microsoft-com:office:word" xmlns:w="http://schemas.openxmlformats.org/wordprocessingml/2006/main" xmlns:w14="http://schemas.microsoft.com/office/word/2010/wordml" xmlns:w15="http://schemas.microsoft.com/office/word/2012/wordml" xmlns:w16cex="http://schemas.microsoft.com/office/word/2018/wordml/cex" xmlns:w16cid="http://schemas.microsoft.com/office/word/2016/wordml/cid" xmlns:w16="http://schemas.microsoft.com/office/word/2018/wordml" xmlns:w16se="http://schemas.microsoft.com/office/word/2015/wordml/symex" xmlns:wpg="http://schemas.microsoft.com/office/word/2010/wordprocessingGroup" xmlns:wpi="http://schemas.microsoft.com/office/word/2010/wordprocessingInk" xmlns:wne="http://schemas.microsoft.com/office/word/2006/wordml" xmlns:wps="http://schemas.microsoft.com/office/word/2010/wordprocessingShape" mc:Ignorable="w14 w15 w16se w16cid w16 w16cex wp14">
   <w:p>
     <w:pPr>
       <w:pStyle w:val="Header"/>
@@ -11025,7 +11181,7 @@
             </wp:anchor>
           </w:drawing>
         </mc:Choice>
-        <mc:Fallback>
+        <mc:Fallback xmlns:w16sdtdh="http://schemas.microsoft.com/office/word/2020/wordml/sdtdatahash" xmlns:oel="http://schemas.microsoft.com/office/2019/extlst">
           <w:pict>
             <v:shapetype w14:anchorId="5641A2D4" id="_x0000_t32" coordsize="21600,21600" o:spt="32" o:oned="t" path="m,l21600,21600e" filled="f">
               <v:path arrowok="t" fillok="f" o:connecttype="none"/>
@@ -11066,7 +11222,7 @@
 </file>
 
 <file path=word/header2.xml><?xml version="1.0" encoding="utf-8"?>
-<w:hdr xmlns:wpc="http://schemas.microsoft.com/office/word/2010/wordprocessingCanvas" xmlns:cx="http://schemas.microsoft.com/office/drawing/2014/chartex" xmlns:cx1="http://schemas.microsoft.com/office/drawing/2015/9/8/chartex" xmlns:cx2="http://schemas.microsoft.com/office/drawing/2015/10/21/chartex" xmlns:cx3="http://schemas.microsoft.com/office/drawing/2016/5/9/chartex" xmlns:cx4="http://schemas.microsoft.com/office/drawing/2016/5/10/chartex" xmlns:cx5="http://schemas.microsoft.com/office/drawing/2016/5/11/chartex" xmlns:cx6="http://schemas.microsoft.com/office/drawing/2016/5/12/chartex" xmlns:cx7="http://schemas.microsoft.com/office/drawing/2016/5/13/chartex" xmlns:cx8="http://schemas.microsoft.com/office/drawing/2016/5/14/chartex" xmlns:mc="http://schemas.openxmlformats.org/markup-compatibility/2006" xmlns:aink="http://schemas.microsoft.com/office/drawing/2016/ink" xmlns:am3d="http://schemas.microsoft.com/office/drawing/2017/model3d" xmlns:o="urn:schemas-microsoft-com:office:office" xmlns:oel="http://schemas.microsoft.com/office/2019/extlst" xmlns:r="http://schemas.openxmlformats.org/officeDocument/2006/relationships" xmlns:m="http://schemas.openxmlformats.org/officeDocument/2006/math" xmlns:v="urn:schemas-microsoft-com:vml" xmlns:wp14="http://schemas.microsoft.com/office/word/2010/wordprocessingDrawing" xmlns:wp="http://schemas.openxmlformats.org/drawingml/2006/wordprocessingDrawing" xmlns:w10="urn:schemas-microsoft-com:office:word" xmlns:w="http://schemas.openxmlformats.org/wordprocessingml/2006/main" xmlns:w14="http://schemas.microsoft.com/office/word/2010/wordml" xmlns:w15="http://schemas.microsoft.com/office/word/2012/wordml" xmlns:w16cex="http://schemas.microsoft.com/office/word/2018/wordml/cex" xmlns:w16cid="http://schemas.microsoft.com/office/word/2016/wordml/cid" xmlns:w16="http://schemas.microsoft.com/office/word/2018/wordml" xmlns:w16sdtdh="http://schemas.microsoft.com/office/word/2020/wordml/sdtdatahash" xmlns:w16se="http://schemas.microsoft.com/office/word/2015/wordml/symex" xmlns:wpg="http://schemas.microsoft.com/office/word/2010/wordprocessingGroup" xmlns:wpi="http://schemas.microsoft.com/office/word/2010/wordprocessingInk" xmlns:wne="http://schemas.microsoft.com/office/word/2006/wordml" xmlns:wps="http://schemas.microsoft.com/office/word/2010/wordprocessingShape" mc:Ignorable="w14 w15 w16se w16cid w16 w16cex w16sdtdh wp14">
+<w:hdr xmlns:wpc="http://schemas.microsoft.com/office/word/2010/wordprocessingCanvas" xmlns:cx="http://schemas.microsoft.com/office/drawing/2014/chartex" xmlns:cx1="http://schemas.microsoft.com/office/drawing/2015/9/8/chartex" xmlns:cx2="http://schemas.microsoft.com/office/drawing/2015/10/21/chartex" xmlns:cx3="http://schemas.microsoft.com/office/drawing/2016/5/9/chartex" xmlns:cx4="http://schemas.microsoft.com/office/drawing/2016/5/10/chartex" xmlns:cx5="http://schemas.microsoft.com/office/drawing/2016/5/11/chartex" xmlns:cx6="http://schemas.microsoft.com/office/drawing/2016/5/12/chartex" xmlns:cx7="http://schemas.microsoft.com/office/drawing/2016/5/13/chartex" xmlns:cx8="http://schemas.microsoft.com/office/drawing/2016/5/14/chartex" xmlns:mc="http://schemas.openxmlformats.org/markup-compatibility/2006" xmlns:aink="http://schemas.microsoft.com/office/drawing/2016/ink" xmlns:am3d="http://schemas.microsoft.com/office/drawing/2017/model3d" xmlns:o="urn:schemas-microsoft-com:office:office" xmlns:r="http://schemas.openxmlformats.org/officeDocument/2006/relationships" xmlns:m="http://schemas.openxmlformats.org/officeDocument/2006/math" xmlns:v="urn:schemas-microsoft-com:vml" xmlns:wp14="http://schemas.microsoft.com/office/word/2010/wordprocessingDrawing" xmlns:wp="http://schemas.openxmlformats.org/drawingml/2006/wordprocessingDrawing" xmlns:w10="urn:schemas-microsoft-com:office:word" xmlns:w="http://schemas.openxmlformats.org/wordprocessingml/2006/main" xmlns:w14="http://schemas.microsoft.com/office/word/2010/wordml" xmlns:w15="http://schemas.microsoft.com/office/word/2012/wordml" xmlns:w16cex="http://schemas.microsoft.com/office/word/2018/wordml/cex" xmlns:w16cid="http://schemas.microsoft.com/office/word/2016/wordml/cid" xmlns:w16="http://schemas.microsoft.com/office/word/2018/wordml" xmlns:w16se="http://schemas.microsoft.com/office/word/2015/wordml/symex" xmlns:wpg="http://schemas.microsoft.com/office/word/2010/wordprocessingGroup" xmlns:wpi="http://schemas.microsoft.com/office/word/2010/wordprocessingInk" xmlns:wne="http://schemas.microsoft.com/office/word/2006/wordml" xmlns:wps="http://schemas.microsoft.com/office/word/2010/wordprocessingShape" mc:Ignorable="w14 w15 w16se w16cid w16 w16cex wp14">
   <w:p>
     <w:pPr>
       <w:pStyle w:val="Header"/>
@@ -11205,7 +11361,7 @@
             </wp:anchor>
           </w:drawing>
         </mc:Choice>
-        <mc:Fallback>
+        <mc:Fallback xmlns:w16sdtdh="http://schemas.microsoft.com/office/word/2020/wordml/sdtdatahash" xmlns:oel="http://schemas.microsoft.com/office/2019/extlst">
           <w:pict>
             <v:shapetype w14:anchorId="7E287873" id="_x0000_t32" coordsize="21600,21600" o:spt="32" o:oned="t" path="m,l21600,21600e" filled="f">
               <v:path arrowok="t" fillok="f" o:connecttype="none"/>
@@ -11221,7 +11377,7 @@
 </file>
 
 <file path=word/header3.xml><?xml version="1.0" encoding="utf-8"?>
-<w:hdr xmlns:wpc="http://schemas.microsoft.com/office/word/2010/wordprocessingCanvas" xmlns:cx="http://schemas.microsoft.com/office/drawing/2014/chartex" xmlns:cx1="http://schemas.microsoft.com/office/drawing/2015/9/8/chartex" xmlns:cx2="http://schemas.microsoft.com/office/drawing/2015/10/21/chartex" xmlns:cx3="http://schemas.microsoft.com/office/drawing/2016/5/9/chartex" xmlns:cx4="http://schemas.microsoft.com/office/drawing/2016/5/10/chartex" xmlns:cx5="http://schemas.microsoft.com/office/drawing/2016/5/11/chartex" xmlns:cx6="http://schemas.microsoft.com/office/drawing/2016/5/12/chartex" xmlns:cx7="http://schemas.microsoft.com/office/drawing/2016/5/13/chartex" xmlns:cx8="http://schemas.microsoft.com/office/drawing/2016/5/14/chartex" xmlns:mc="http://schemas.openxmlformats.org/markup-compatibility/2006" xmlns:aink="http://schemas.microsoft.com/office/drawing/2016/ink" xmlns:am3d="http://schemas.microsoft.com/office/drawing/2017/model3d" xmlns:o="urn:schemas-microsoft-com:office:office" xmlns:oel="http://schemas.microsoft.com/office/2019/extlst" xmlns:r="http://schemas.openxmlformats.org/officeDocument/2006/relationships" xmlns:m="http://schemas.openxmlformats.org/officeDocument/2006/math" xmlns:v="urn:schemas-microsoft-com:vml" xmlns:wp14="http://schemas.microsoft.com/office/word/2010/wordprocessingDrawing" xmlns:wp="http://schemas.openxmlformats.org/drawingml/2006/wordprocessingDrawing" xmlns:w10="urn:schemas-microsoft-com:office:word" xmlns:w="http://schemas.openxmlformats.org/wordprocessingml/2006/main" xmlns:w14="http://schemas.microsoft.com/office/word/2010/wordml" xmlns:w15="http://schemas.microsoft.com/office/word/2012/wordml" xmlns:w16cex="http://schemas.microsoft.com/office/word/2018/wordml/cex" xmlns:w16cid="http://schemas.microsoft.com/office/word/2016/wordml/cid" xmlns:w16="http://schemas.microsoft.com/office/word/2018/wordml" xmlns:w16sdtdh="http://schemas.microsoft.com/office/word/2020/wordml/sdtdatahash" xmlns:w16se="http://schemas.microsoft.com/office/word/2015/wordml/symex" xmlns:wpg="http://schemas.microsoft.com/office/word/2010/wordprocessingGroup" xmlns:wpi="http://schemas.microsoft.com/office/word/2010/wordprocessingInk" xmlns:wne="http://schemas.microsoft.com/office/word/2006/wordml" xmlns:wps="http://schemas.microsoft.com/office/word/2010/wordprocessingShape" mc:Ignorable="w14 w15 w16se w16cid w16 w16cex w16sdtdh wp14">
+<w:hdr xmlns:wpc="http://schemas.microsoft.com/office/word/2010/wordprocessingCanvas" xmlns:cx="http://schemas.microsoft.com/office/drawing/2014/chartex" xmlns:cx1="http://schemas.microsoft.com/office/drawing/2015/9/8/chartex" xmlns:cx2="http://schemas.microsoft.com/office/drawing/2015/10/21/chartex" xmlns:cx3="http://schemas.microsoft.com/office/drawing/2016/5/9/chartex" xmlns:cx4="http://schemas.microsoft.com/office/drawing/2016/5/10/chartex" xmlns:cx5="http://schemas.microsoft.com/office/drawing/2016/5/11/chartex" xmlns:cx6="http://schemas.microsoft.com/office/drawing/2016/5/12/chartex" xmlns:cx7="http://schemas.microsoft.com/office/drawing/2016/5/13/chartex" xmlns:cx8="http://schemas.microsoft.com/office/drawing/2016/5/14/chartex" xmlns:mc="http://schemas.openxmlformats.org/markup-compatibility/2006" xmlns:aink="http://schemas.microsoft.com/office/drawing/2016/ink" xmlns:am3d="http://schemas.microsoft.com/office/drawing/2017/model3d" xmlns:o="urn:schemas-microsoft-com:office:office" xmlns:r="http://schemas.openxmlformats.org/officeDocument/2006/relationships" xmlns:m="http://schemas.openxmlformats.org/officeDocument/2006/math" xmlns:v="urn:schemas-microsoft-com:vml" xmlns:wp14="http://schemas.microsoft.com/office/word/2010/wordprocessingDrawing" xmlns:wp="http://schemas.openxmlformats.org/drawingml/2006/wordprocessingDrawing" xmlns:w10="urn:schemas-microsoft-com:office:word" xmlns:w="http://schemas.openxmlformats.org/wordprocessingml/2006/main" xmlns:w14="http://schemas.microsoft.com/office/word/2010/wordml" xmlns:w15="http://schemas.microsoft.com/office/word/2012/wordml" xmlns:w16cex="http://schemas.microsoft.com/office/word/2018/wordml/cex" xmlns:w16cid="http://schemas.microsoft.com/office/word/2016/wordml/cid" xmlns:w16="http://schemas.microsoft.com/office/word/2018/wordml" xmlns:w16se="http://schemas.microsoft.com/office/word/2015/wordml/symex" xmlns:wpg="http://schemas.microsoft.com/office/word/2010/wordprocessingGroup" xmlns:wpi="http://schemas.microsoft.com/office/word/2010/wordprocessingInk" xmlns:wne="http://schemas.microsoft.com/office/word/2006/wordml" xmlns:wps="http://schemas.microsoft.com/office/word/2010/wordprocessingShape" mc:Ignorable="w14 w15 w16se w16cid w16 w16cex wp14">
   <w:p>
     <w:pPr>
       <w:pStyle w:val="Header"/>
@@ -11250,12 +11406,12 @@
       </w:tabs>
       <w:ind w:right="45"/>
     </w:pPr>
-    <w:bookmarkStart w:id="5" w:name="_Hlk80000548"/>
+    <w:bookmarkStart w:id="6" w:name="_Hlk80000548"/>
     <w:r>
       <w:t>Vol. 99, No. 1, Month 2099, pp. 1~1x</w:t>
     </w:r>
   </w:p>
-  <w:bookmarkEnd w:id="5"/>
+  <w:bookmarkEnd w:id="6"/>
   <w:p>
     <w:pPr>
       <w:pStyle w:val="Header"/>
@@ -11374,7 +11530,7 @@
             </wp:anchor>
           </w:drawing>
         </mc:Choice>
-        <mc:Fallback>
+        <mc:Fallback xmlns:w16sdtdh="http://schemas.microsoft.com/office/word/2020/wordml/sdtdatahash" xmlns:oel="http://schemas.microsoft.com/office/2019/extlst">
           <w:pict>
             <v:shapetype w14:anchorId="67D0D7EC" id="_x0000_t32" coordsize="21600,21600" o:spt="32" o:oned="t" path="m,l21600,21600e" filled="f">
               <v:path arrowok="t" fillok="f" o:connecttype="none"/>
@@ -11410,7 +11566,7 @@
 </file>
 
 <file path=word/numbering.xml><?xml version="1.0" encoding="utf-8"?>
-<w:numbering xmlns:wpc="http://schemas.microsoft.com/office/word/2010/wordprocessingCanvas" xmlns:cx="http://schemas.microsoft.com/office/drawing/2014/chartex" xmlns:cx1="http://schemas.microsoft.com/office/drawing/2015/9/8/chartex" xmlns:cx2="http://schemas.microsoft.com/office/drawing/2015/10/21/chartex" xmlns:cx3="http://schemas.microsoft.com/office/drawing/2016/5/9/chartex" xmlns:cx4="http://schemas.microsoft.com/office/drawing/2016/5/10/chartex" xmlns:cx5="http://schemas.microsoft.com/office/drawing/2016/5/11/chartex" xmlns:cx6="http://schemas.microsoft.com/office/drawing/2016/5/12/chartex" xmlns:cx7="http://schemas.microsoft.com/office/drawing/2016/5/13/chartex" xmlns:cx8="http://schemas.microsoft.com/office/drawing/2016/5/14/chartex" xmlns:mc="http://schemas.openxmlformats.org/markup-compatibility/2006" xmlns:aink="http://schemas.microsoft.com/office/drawing/2016/ink" xmlns:am3d="http://schemas.microsoft.com/office/drawing/2017/model3d" xmlns:o="urn:schemas-microsoft-com:office:office" xmlns:oel="http://schemas.microsoft.com/office/2019/extlst" xmlns:r="http://schemas.openxmlformats.org/officeDocument/2006/relationships" xmlns:m="http://schemas.openxmlformats.org/officeDocument/2006/math" xmlns:v="urn:schemas-microsoft-com:vml" xmlns:wp14="http://schemas.microsoft.com/office/word/2010/wordprocessingDrawing" xmlns:wp="http://schemas.openxmlformats.org/drawingml/2006/wordprocessingDrawing" xmlns:w10="urn:schemas-microsoft-com:office:word" xmlns:w="http://schemas.openxmlformats.org/wordprocessingml/2006/main" xmlns:w14="http://schemas.microsoft.com/office/word/2010/wordml" xmlns:w15="http://schemas.microsoft.com/office/word/2012/wordml" xmlns:w16cex="http://schemas.microsoft.com/office/word/2018/wordml/cex" xmlns:w16cid="http://schemas.microsoft.com/office/word/2016/wordml/cid" xmlns:w16="http://schemas.microsoft.com/office/word/2018/wordml" xmlns:w16sdtdh="http://schemas.microsoft.com/office/word/2020/wordml/sdtdatahash" xmlns:w16se="http://schemas.microsoft.com/office/word/2015/wordml/symex" xmlns:wpg="http://schemas.microsoft.com/office/word/2010/wordprocessingGroup" xmlns:wpi="http://schemas.microsoft.com/office/word/2010/wordprocessingInk" xmlns:wne="http://schemas.microsoft.com/office/word/2006/wordml" xmlns:wps="http://schemas.microsoft.com/office/word/2010/wordprocessingShape" mc:Ignorable="w14 w15 w16se w16cid w16 w16cex w16sdtdh wp14">
+<w:numbering xmlns:wpc="http://schemas.microsoft.com/office/word/2010/wordprocessingCanvas" xmlns:cx="http://schemas.microsoft.com/office/drawing/2014/chartex" xmlns:cx1="http://schemas.microsoft.com/office/drawing/2015/9/8/chartex" xmlns:cx2="http://schemas.microsoft.com/office/drawing/2015/10/21/chartex" xmlns:cx3="http://schemas.microsoft.com/office/drawing/2016/5/9/chartex" xmlns:cx4="http://schemas.microsoft.com/office/drawing/2016/5/10/chartex" xmlns:cx5="http://schemas.microsoft.com/office/drawing/2016/5/11/chartex" xmlns:cx6="http://schemas.microsoft.com/office/drawing/2016/5/12/chartex" xmlns:cx7="http://schemas.microsoft.com/office/drawing/2016/5/13/chartex" xmlns:cx8="http://schemas.microsoft.com/office/drawing/2016/5/14/chartex" xmlns:mc="http://schemas.openxmlformats.org/markup-compatibility/2006" xmlns:aink="http://schemas.microsoft.com/office/drawing/2016/ink" xmlns:am3d="http://schemas.microsoft.com/office/drawing/2017/model3d" xmlns:o="urn:schemas-microsoft-com:office:office" xmlns:r="http://schemas.openxmlformats.org/officeDocument/2006/relationships" xmlns:m="http://schemas.openxmlformats.org/officeDocument/2006/math" xmlns:v="urn:schemas-microsoft-com:vml" xmlns:wp14="http://schemas.microsoft.com/office/word/2010/wordprocessingDrawing" xmlns:wp="http://schemas.openxmlformats.org/drawingml/2006/wordprocessingDrawing" xmlns:w10="urn:schemas-microsoft-com:office:word" xmlns:w="http://schemas.openxmlformats.org/wordprocessingml/2006/main" xmlns:w14="http://schemas.microsoft.com/office/word/2010/wordml" xmlns:w15="http://schemas.microsoft.com/office/word/2012/wordml" xmlns:w16cex="http://schemas.microsoft.com/office/word/2018/wordml/cex" xmlns:w16cid="http://schemas.microsoft.com/office/word/2016/wordml/cid" xmlns:w16="http://schemas.microsoft.com/office/word/2018/wordml" xmlns:w16se="http://schemas.microsoft.com/office/word/2015/wordml/symex" xmlns:wpg="http://schemas.microsoft.com/office/word/2010/wordprocessingGroup" xmlns:wpi="http://schemas.microsoft.com/office/word/2010/wordprocessingInk" xmlns:wne="http://schemas.microsoft.com/office/word/2006/wordml" xmlns:wps="http://schemas.microsoft.com/office/word/2010/wordprocessingShape" mc:Ignorable="w14 w15 w16se w16cid w16 w16cex wp14">
   <w:abstractNum w:abstractNumId="0" w15:restartNumberingAfterBreak="0">
     <w:nsid w:val="1CF5206B"/>
     <w:multiLevelType w:val="hybridMultilevel"/>
@@ -13200,58 +13356,58 @@
       </w:rPr>
     </w:lvl>
   </w:abstractNum>
-  <w:num w:numId="1" w16cid:durableId="231429206">
+  <w:num w:numId="1">
     <w:abstractNumId w:val="14"/>
   </w:num>
-  <w:num w:numId="2" w16cid:durableId="1790927713">
+  <w:num w:numId="2">
     <w:abstractNumId w:val="9"/>
   </w:num>
-  <w:num w:numId="3" w16cid:durableId="546189653">
+  <w:num w:numId="3">
     <w:abstractNumId w:val="18"/>
   </w:num>
-  <w:num w:numId="4" w16cid:durableId="395933848">
+  <w:num w:numId="4">
     <w:abstractNumId w:val="8"/>
   </w:num>
-  <w:num w:numId="5" w16cid:durableId="1042367244">
+  <w:num w:numId="5">
     <w:abstractNumId w:val="11"/>
   </w:num>
-  <w:num w:numId="6" w16cid:durableId="699748305">
+  <w:num w:numId="6">
     <w:abstractNumId w:val="15"/>
   </w:num>
-  <w:num w:numId="7" w16cid:durableId="1802527828">
+  <w:num w:numId="7">
     <w:abstractNumId w:val="12"/>
   </w:num>
-  <w:num w:numId="8" w16cid:durableId="1923299525">
+  <w:num w:numId="8">
     <w:abstractNumId w:val="10"/>
   </w:num>
-  <w:num w:numId="9" w16cid:durableId="1465465178">
+  <w:num w:numId="9">
     <w:abstractNumId w:val="6"/>
   </w:num>
-  <w:num w:numId="10" w16cid:durableId="487131105">
+  <w:num w:numId="10">
     <w:abstractNumId w:val="1"/>
   </w:num>
-  <w:num w:numId="11" w16cid:durableId="330111343">
+  <w:num w:numId="11">
     <w:abstractNumId w:val="0"/>
   </w:num>
-  <w:num w:numId="12" w16cid:durableId="1193959643">
+  <w:num w:numId="12">
     <w:abstractNumId w:val="3"/>
   </w:num>
-  <w:num w:numId="13" w16cid:durableId="1478036262">
+  <w:num w:numId="13">
     <w:abstractNumId w:val="2"/>
   </w:num>
-  <w:num w:numId="14" w16cid:durableId="1966934173">
+  <w:num w:numId="14">
     <w:abstractNumId w:val="4"/>
   </w:num>
-  <w:num w:numId="15" w16cid:durableId="960189480">
+  <w:num w:numId="15">
     <w:abstractNumId w:val="17"/>
   </w:num>
-  <w:num w:numId="16" w16cid:durableId="175582193">
+  <w:num w:numId="16">
     <w:abstractNumId w:val="5"/>
   </w:num>
-  <w:num w:numId="17" w16cid:durableId="1609197678">
+  <w:num w:numId="17">
     <w:abstractNumId w:val="16"/>
   </w:num>
-  <w:num w:numId="18" w16cid:durableId="1855723366">
+  <w:num w:numId="18">
     <w:abstractNumId w:val="17"/>
     <w:lvlOverride w:ilvl="0">
       <w:startOverride w:val="1"/>
@@ -13281,7 +13437,7 @@
       <w:startOverride w:val="1"/>
     </w:lvlOverride>
   </w:num>
-  <w:num w:numId="19" w16cid:durableId="327484707">
+  <w:num w:numId="19">
     <w:abstractNumId w:val="13"/>
     <w:lvlOverride w:ilvl="0">
       <w:startOverride w:val="1"/>
@@ -13311,10 +13467,10 @@
       <w:startOverride w:val="1"/>
     </w:lvlOverride>
   </w:num>
-  <w:num w:numId="20" w16cid:durableId="1931037086">
+  <w:num w:numId="20">
     <w:abstractNumId w:val="13"/>
   </w:num>
-  <w:num w:numId="21" w16cid:durableId="628051863">
+  <w:num w:numId="21">
     <w:abstractNumId w:val="7"/>
   </w:num>
   <w:numIdMacAtCleanup w:val="14"/>
@@ -13322,7 +13478,7 @@
 </file>
 
 <file path=word/styles.xml><?xml version="1.0" encoding="utf-8"?>
-<w:styles xmlns:mc="http://schemas.openxmlformats.org/markup-compatibility/2006" xmlns:r="http://schemas.openxmlformats.org/officeDocument/2006/relationships" xmlns:w="http://schemas.openxmlformats.org/wordprocessingml/2006/main" xmlns:w14="http://schemas.microsoft.com/office/word/2010/wordml" xmlns:w15="http://schemas.microsoft.com/office/word/2012/wordml" xmlns:w16cex="http://schemas.microsoft.com/office/word/2018/wordml/cex" xmlns:w16cid="http://schemas.microsoft.com/office/word/2016/wordml/cid" xmlns:w16="http://schemas.microsoft.com/office/word/2018/wordml" xmlns:w16sdtdh="http://schemas.microsoft.com/office/word/2020/wordml/sdtdatahash" xmlns:w16se="http://schemas.microsoft.com/office/word/2015/wordml/symex" mc:Ignorable="w14 w15 w16se w16cid w16 w16cex w16sdtdh">
+<w:styles xmlns:mc="http://schemas.openxmlformats.org/markup-compatibility/2006" xmlns:r="http://schemas.openxmlformats.org/officeDocument/2006/relationships" xmlns:w="http://schemas.openxmlformats.org/wordprocessingml/2006/main" xmlns:w14="http://schemas.microsoft.com/office/word/2010/wordml" xmlns:w15="http://schemas.microsoft.com/office/word/2012/wordml" xmlns:w16cex="http://schemas.microsoft.com/office/word/2018/wordml/cex" xmlns:w16cid="http://schemas.microsoft.com/office/word/2016/wordml/cid" xmlns:w16="http://schemas.microsoft.com/office/word/2018/wordml" xmlns:w16se="http://schemas.microsoft.com/office/word/2015/wordml/symex" mc:Ignorable="w14 w15 w16se w16cid w16 w16cex">
   <w:docDefaults>
     <w:rPrDefault>
       <w:rPr>
@@ -15142,7 +15298,7 @@
 </file>
 
 <file path=word/glossary/document.xml><?xml version="1.0" encoding="utf-8"?>
-<w:glossaryDocument xmlns:wpc="http://schemas.microsoft.com/office/word/2010/wordprocessingCanvas" xmlns:cx="http://schemas.microsoft.com/office/drawing/2014/chartex" xmlns:cx1="http://schemas.microsoft.com/office/drawing/2015/9/8/chartex" xmlns:cx2="http://schemas.microsoft.com/office/drawing/2015/10/21/chartex" xmlns:cx3="http://schemas.microsoft.com/office/drawing/2016/5/9/chartex" xmlns:cx4="http://schemas.microsoft.com/office/drawing/2016/5/10/chartex" xmlns:cx5="http://schemas.microsoft.com/office/drawing/2016/5/11/chartex" xmlns:cx6="http://schemas.microsoft.com/office/drawing/2016/5/12/chartex" xmlns:cx7="http://schemas.microsoft.com/office/drawing/2016/5/13/chartex" xmlns:cx8="http://schemas.microsoft.com/office/drawing/2016/5/14/chartex" xmlns:mc="http://schemas.openxmlformats.org/markup-compatibility/2006" xmlns:aink="http://schemas.microsoft.com/office/drawing/2016/ink" xmlns:am3d="http://schemas.microsoft.com/office/drawing/2017/model3d" xmlns:o="urn:schemas-microsoft-com:office:office" xmlns:oel="http://schemas.microsoft.com/office/2019/extlst" xmlns:r="http://schemas.openxmlformats.org/officeDocument/2006/relationships" xmlns:m="http://schemas.openxmlformats.org/officeDocument/2006/math" xmlns:v="urn:schemas-microsoft-com:vml" xmlns:wp14="http://schemas.microsoft.com/office/word/2010/wordprocessingDrawing" xmlns:wp="http://schemas.openxmlformats.org/drawingml/2006/wordprocessingDrawing" xmlns:w10="urn:schemas-microsoft-com:office:word" xmlns:w="http://schemas.openxmlformats.org/wordprocessingml/2006/main" xmlns:w14="http://schemas.microsoft.com/office/word/2010/wordml" xmlns:w15="http://schemas.microsoft.com/office/word/2012/wordml" xmlns:w16cex="http://schemas.microsoft.com/office/word/2018/wordml/cex" xmlns:w16cid="http://schemas.microsoft.com/office/word/2016/wordml/cid" xmlns:w16="http://schemas.microsoft.com/office/word/2018/wordml" xmlns:w16sdtdh="http://schemas.microsoft.com/office/word/2020/wordml/sdtdatahash" xmlns:w16se="http://schemas.microsoft.com/office/word/2015/wordml/symex" xmlns:wpg="http://schemas.microsoft.com/office/word/2010/wordprocessingGroup" xmlns:wpi="http://schemas.microsoft.com/office/word/2010/wordprocessingInk" xmlns:wne="http://schemas.microsoft.com/office/word/2006/wordml" xmlns:wps="http://schemas.microsoft.com/office/word/2010/wordprocessingShape" mc:Ignorable="w14 w15 w16se w16cid w16 w16cex w16sdtdh wp14">
+<w:glossaryDocument xmlns:wpc="http://schemas.microsoft.com/office/word/2010/wordprocessingCanvas" xmlns:cx="http://schemas.microsoft.com/office/drawing/2014/chartex" xmlns:cx1="http://schemas.microsoft.com/office/drawing/2015/9/8/chartex" xmlns:cx2="http://schemas.microsoft.com/office/drawing/2015/10/21/chartex" xmlns:cx3="http://schemas.microsoft.com/office/drawing/2016/5/9/chartex" xmlns:cx4="http://schemas.microsoft.com/office/drawing/2016/5/10/chartex" xmlns:cx5="http://schemas.microsoft.com/office/drawing/2016/5/11/chartex" xmlns:cx6="http://schemas.microsoft.com/office/drawing/2016/5/12/chartex" xmlns:cx7="http://schemas.microsoft.com/office/drawing/2016/5/13/chartex" xmlns:cx8="http://schemas.microsoft.com/office/drawing/2016/5/14/chartex" xmlns:mc="http://schemas.openxmlformats.org/markup-compatibility/2006" xmlns:aink="http://schemas.microsoft.com/office/drawing/2016/ink" xmlns:am3d="http://schemas.microsoft.com/office/drawing/2017/model3d" xmlns:o="urn:schemas-microsoft-com:office:office" xmlns:r="http://schemas.openxmlformats.org/officeDocument/2006/relationships" xmlns:m="http://schemas.openxmlformats.org/officeDocument/2006/math" xmlns:v="urn:schemas-microsoft-com:vml" xmlns:wp14="http://schemas.microsoft.com/office/word/2010/wordprocessingDrawing" xmlns:wp="http://schemas.openxmlformats.org/drawingml/2006/wordprocessingDrawing" xmlns:w10="urn:schemas-microsoft-com:office:word" xmlns:w="http://schemas.openxmlformats.org/wordprocessingml/2006/main" xmlns:w14="http://schemas.microsoft.com/office/word/2010/wordml" xmlns:w15="http://schemas.microsoft.com/office/word/2012/wordml" xmlns:w16cex="http://schemas.microsoft.com/office/word/2018/wordml/cex" xmlns:w16cid="http://schemas.microsoft.com/office/word/2016/wordml/cid" xmlns:w16="http://schemas.microsoft.com/office/word/2018/wordml" xmlns:w16se="http://schemas.microsoft.com/office/word/2015/wordml/symex" xmlns:wpg="http://schemas.microsoft.com/office/word/2010/wordprocessingGroup" xmlns:wpi="http://schemas.microsoft.com/office/word/2010/wordprocessingInk" xmlns:wne="http://schemas.microsoft.com/office/word/2006/wordml" xmlns:wps="http://schemas.microsoft.com/office/word/2010/wordprocessingShape" mc:Ignorable="w14 w15 w16se w16cid w16 w16cex wp14">
   <w:docParts>
     <w:docPart>
       <w:docPartPr>
@@ -15349,7 +15505,7 @@
 </file>
 
 <file path=word/glossary/fontTable.xml><?xml version="1.0" encoding="utf-8"?>
-<w:fonts xmlns:mc="http://schemas.openxmlformats.org/markup-compatibility/2006" xmlns:r="http://schemas.openxmlformats.org/officeDocument/2006/relationships" xmlns:w="http://schemas.openxmlformats.org/wordprocessingml/2006/main" xmlns:w14="http://schemas.microsoft.com/office/word/2010/wordml" xmlns:w15="http://schemas.microsoft.com/office/word/2012/wordml" xmlns:w16cex="http://schemas.microsoft.com/office/word/2018/wordml/cex" xmlns:w16cid="http://schemas.microsoft.com/office/word/2016/wordml/cid" xmlns:w16="http://schemas.microsoft.com/office/word/2018/wordml" xmlns:w16sdtdh="http://schemas.microsoft.com/office/word/2020/wordml/sdtdatahash" xmlns:w16se="http://schemas.microsoft.com/office/word/2015/wordml/symex" mc:Ignorable="w14 w15 w16se w16cid w16 w16cex w16sdtdh">
+<w:fonts xmlns:mc="http://schemas.openxmlformats.org/markup-compatibility/2006" xmlns:r="http://schemas.openxmlformats.org/officeDocument/2006/relationships" xmlns:w="http://schemas.openxmlformats.org/wordprocessingml/2006/main" xmlns:w14="http://schemas.microsoft.com/office/word/2010/wordml" xmlns:w15="http://schemas.microsoft.com/office/word/2012/wordml" xmlns:w16cex="http://schemas.microsoft.com/office/word/2018/wordml/cex" xmlns:w16cid="http://schemas.microsoft.com/office/word/2016/wordml/cid" xmlns:w16="http://schemas.microsoft.com/office/word/2018/wordml" xmlns:w16se="http://schemas.microsoft.com/office/word/2015/wordml/symex" mc:Ignorable="w14 w15 w16se w16cid w16 w16cex">
   <w:font w:name="Times New Roman">
     <w:panose1 w:val="02020603050405020304"/>
     <w:charset w:val="00"/>
@@ -15498,7 +15654,7 @@
 </file>
 
 <file path=word/glossary/settings.xml><?xml version="1.0" encoding="utf-8"?>
-<w:settings xmlns:mc="http://schemas.openxmlformats.org/markup-compatibility/2006" xmlns:o="urn:schemas-microsoft-com:office:office" xmlns:r="http://schemas.openxmlformats.org/officeDocument/2006/relationships" xmlns:m="http://schemas.openxmlformats.org/officeDocument/2006/math" xmlns:v="urn:schemas-microsoft-com:vml" xmlns:w10="urn:schemas-microsoft-com:office:word" xmlns:w="http://schemas.openxmlformats.org/wordprocessingml/2006/main" xmlns:w14="http://schemas.microsoft.com/office/word/2010/wordml" xmlns:w15="http://schemas.microsoft.com/office/word/2012/wordml" xmlns:w16cex="http://schemas.microsoft.com/office/word/2018/wordml/cex" xmlns:w16cid="http://schemas.microsoft.com/office/word/2016/wordml/cid" xmlns:w16="http://schemas.microsoft.com/office/word/2018/wordml" xmlns:w16sdtdh="http://schemas.microsoft.com/office/word/2020/wordml/sdtdatahash" xmlns:w16se="http://schemas.microsoft.com/office/word/2015/wordml/symex" xmlns:sl="http://schemas.openxmlformats.org/schemaLibrary/2006/main" mc:Ignorable="w14 w15 w16se w16cid w16 w16cex w16sdtdh">
+<w:settings xmlns:mc="http://schemas.openxmlformats.org/markup-compatibility/2006" xmlns:o="urn:schemas-microsoft-com:office:office" xmlns:r="http://schemas.openxmlformats.org/officeDocument/2006/relationships" xmlns:m="http://schemas.openxmlformats.org/officeDocument/2006/math" xmlns:v="urn:schemas-microsoft-com:vml" xmlns:w10="urn:schemas-microsoft-com:office:word" xmlns:w="http://schemas.openxmlformats.org/wordprocessingml/2006/main" xmlns:w14="http://schemas.microsoft.com/office/word/2010/wordml" xmlns:w15="http://schemas.microsoft.com/office/word/2012/wordml" xmlns:w16cex="http://schemas.microsoft.com/office/word/2018/wordml/cex" xmlns:w16cid="http://schemas.microsoft.com/office/word/2016/wordml/cid" xmlns:w16="http://schemas.microsoft.com/office/word/2018/wordml" xmlns:w16se="http://schemas.microsoft.com/office/word/2015/wordml/symex" xmlns:sl="http://schemas.openxmlformats.org/schemaLibrary/2006/main" mc:Ignorable="w14 w15 w16se w16cid w16 w16cex">
   <w:view w:val="normal"/>
   <w:defaultTabStop w:val="720"/>
   <w:characterSpacingControl w:val="doNotCompress"/>
@@ -15545,12 +15701,14 @@
     <w:rsid w:val="008A42E0"/>
     <w:rsid w:val="0092039A"/>
     <w:rsid w:val="00941A97"/>
+    <w:rsid w:val="0097389D"/>
     <w:rsid w:val="009820DA"/>
     <w:rsid w:val="009A0137"/>
     <w:rsid w:val="00A508E6"/>
     <w:rsid w:val="00A55D06"/>
     <w:rsid w:val="00BA7D2E"/>
     <w:rsid w:val="00BE2EFA"/>
+    <w:rsid w:val="00C724EF"/>
     <w:rsid w:val="00C82440"/>
     <w:rsid w:val="00D6040C"/>
     <w:rsid w:val="00DD1E0E"/>
@@ -15579,7 +15737,7 @@
 </file>
 
 <file path=word/glossary/styles.xml><?xml version="1.0" encoding="utf-8"?>
-<w:styles xmlns:mc="http://schemas.openxmlformats.org/markup-compatibility/2006" xmlns:r="http://schemas.openxmlformats.org/officeDocument/2006/relationships" xmlns:w="http://schemas.openxmlformats.org/wordprocessingml/2006/main" xmlns:w14="http://schemas.microsoft.com/office/word/2010/wordml" xmlns:w15="http://schemas.microsoft.com/office/word/2012/wordml" xmlns:w16cex="http://schemas.microsoft.com/office/word/2018/wordml/cex" xmlns:w16cid="http://schemas.microsoft.com/office/word/2016/wordml/cid" xmlns:w16="http://schemas.microsoft.com/office/word/2018/wordml" xmlns:w16sdtdh="http://schemas.microsoft.com/office/word/2020/wordml/sdtdatahash" xmlns:w16se="http://schemas.microsoft.com/office/word/2015/wordml/symex" mc:Ignorable="w14 w15 w16se w16cid w16 w16cex w16sdtdh">
+<w:styles xmlns:mc="http://schemas.openxmlformats.org/markup-compatibility/2006" xmlns:r="http://schemas.openxmlformats.org/officeDocument/2006/relationships" xmlns:w="http://schemas.openxmlformats.org/wordprocessingml/2006/main" xmlns:w14="http://schemas.microsoft.com/office/word/2010/wordml" xmlns:w15="http://schemas.microsoft.com/office/word/2012/wordml" xmlns:w16cex="http://schemas.microsoft.com/office/word/2018/wordml/cex" xmlns:w16cid="http://schemas.microsoft.com/office/word/2016/wordml/cid" xmlns:w16="http://schemas.microsoft.com/office/word/2018/wordml" xmlns:w16se="http://schemas.microsoft.com/office/word/2015/wordml/symex" mc:Ignorable="w14 w15 w16se w16cid w16 w16cex">
   <w:docDefaults>
     <w:rPrDefault>
       <w:rPr>
@@ -16011,7 +16169,7 @@
     <w:basedOn w:val="DefaultParagraphFont"/>
     <w:uiPriority w:val="99"/>
     <w:semiHidden/>
-    <w:rsid w:val="00090334"/>
+    <w:rsid w:val="0097389D"/>
     <w:rPr>
       <w:color w:val="808080"/>
     </w:rPr>
@@ -16044,7 +16202,7 @@
 </file>
 
 <file path=word/glossary/webSettings.xml><?xml version="1.0" encoding="utf-8"?>
-<w:webSettings xmlns:mc="http://schemas.openxmlformats.org/markup-compatibility/2006" xmlns:r="http://schemas.openxmlformats.org/officeDocument/2006/relationships" xmlns:w="http://schemas.openxmlformats.org/wordprocessingml/2006/main" xmlns:w14="http://schemas.microsoft.com/office/word/2010/wordml" xmlns:w15="http://schemas.microsoft.com/office/word/2012/wordml" xmlns:w16cex="http://schemas.microsoft.com/office/word/2018/wordml/cex" xmlns:w16cid="http://schemas.microsoft.com/office/word/2016/wordml/cid" xmlns:w16="http://schemas.microsoft.com/office/word/2018/wordml" xmlns:w16sdtdh="http://schemas.microsoft.com/office/word/2020/wordml/sdtdatahash" xmlns:w16se="http://schemas.microsoft.com/office/word/2015/wordml/symex" mc:Ignorable="w14 w15 w16se w16cid w16 w16cex w16sdtdh">
+<w:webSettings xmlns:mc="http://schemas.openxmlformats.org/markup-compatibility/2006" xmlns:r="http://schemas.openxmlformats.org/officeDocument/2006/relationships" xmlns:w="http://schemas.openxmlformats.org/wordprocessingml/2006/main" xmlns:w14="http://schemas.microsoft.com/office/word/2010/wordml" xmlns:w15="http://schemas.microsoft.com/office/word/2012/wordml" xmlns:w16cex="http://schemas.microsoft.com/office/word/2018/wordml/cex" xmlns:w16cid="http://schemas.microsoft.com/office/word/2016/wordml/cid" xmlns:w16="http://schemas.microsoft.com/office/word/2018/wordml" xmlns:w16se="http://schemas.microsoft.com/office/word/2015/wordml/symex" mc:Ignorable="w14 w15 w16se w16cid w16 w16cex">
   <w:optimizeForBrowser/>
   <w:allowPNG/>
 </w:webSettings>
@@ -16391,7 +16549,7 @@
 </file>
 
 <file path=customXml/itemProps1.xml><?xml version="1.0" encoding="utf-8"?>
-<ds:datastoreItem xmlns:ds="http://schemas.openxmlformats.org/officeDocument/2006/customXml" ds:itemID="{D402E0A3-E0B4-490C-A815-7A5EEAB9C36B}">
+<ds:datastoreItem xmlns:ds="http://schemas.openxmlformats.org/officeDocument/2006/customXml" ds:itemID="{9347E9C2-6518-4759-88EF-0C1E33288C8E}">
   <ds:schemaRefs>
     <ds:schemaRef ds:uri="http://schemas.openxmlformats.org/officeDocument/2006/bibliography"/>
   </ds:schemaRefs>

</xml_diff>